<commit_message>
memoria de la practica
practica del enano
</commit_message>
<xml_diff>
--- a/doc/Segunda páctica de java.docx
+++ b/doc/Segunda páctica de java.docx
@@ -1,6 +1,6 @@
 
 <file path=word/document.xml><?xml version="1.0" encoding="utf-8"?>
-<w:document xmlns:ve="http://schemas.openxmlformats.org/markup-compatibility/2006" xmlns:o="urn:schemas-microsoft-com:office:office" xmlns:r="http://schemas.openxmlformats.org/officeDocument/2006/relationships" xmlns:m="http://schemas.openxmlformats.org/officeDocument/2006/math" xmlns:v="urn:schemas-microsoft-com:vml" xmlns:wp="http://schemas.openxmlformats.org/drawingml/2006/wordprocessingDrawing" xmlns:w10="urn:schemas-microsoft-com:office:word" xmlns:w="http://schemas.openxmlformats.org/wordprocessingml/2006/main" xmlns:wne="http://schemas.microsoft.com/office/word/2006/wordml">
+<w:document xmlns:wpc="http://schemas.microsoft.com/office/word/2010/wordprocessingCanvas" xmlns:mo="http://schemas.microsoft.com/office/mac/office/2008/main" xmlns:mc="http://schemas.openxmlformats.org/markup-compatibility/2006" xmlns:mv="urn:schemas-microsoft-com:mac:vml" xmlns:o="urn:schemas-microsoft-com:office:office" xmlns:r="http://schemas.openxmlformats.org/officeDocument/2006/relationships" xmlns:m="http://schemas.openxmlformats.org/officeDocument/2006/math" xmlns:v="urn:schemas-microsoft-com:vml" xmlns:wp14="http://schemas.microsoft.com/office/word/2010/wordprocessingDrawing" xmlns:wp="http://schemas.openxmlformats.org/drawingml/2006/wordprocessingDrawing" xmlns:w10="urn:schemas-microsoft-com:office:word" xmlns:w="http://schemas.openxmlformats.org/wordprocessingml/2006/main" xmlns:w14="http://schemas.microsoft.com/office/word/2010/wordml" xmlns:wpg="http://schemas.microsoft.com/office/word/2010/wordprocessingGroup" xmlns:wpi="http://schemas.microsoft.com/office/word/2010/wordprocessingInk" xmlns:wne="http://schemas.microsoft.com/office/word/2006/wordml" xmlns:wps="http://schemas.microsoft.com/office/word/2010/wordprocessingShape" mc:Ignorable="w14 wp14 mv">
   <w:body>
     <w:sdt>
       <w:sdtPr>
@@ -24,7 +24,7 @@
             <w:rPr>
               <w:noProof/>
             </w:rPr>
-            <w:pict>
+            <w:pict w14:anchorId="6A7313E8">
               <v:rect id="Rectangle 35" o:spid="_x0000_s1026" style="position:absolute;margin-left:21.7pt;margin-top:768.4pt;width:552.2pt;height:52.4pt;z-index:-251652096;visibility:visible;mso-position-horizontal-relative:page;mso-position-vertical-relative:page;mso-width-relative:margin;mso-height-relative:margin" o:gfxdata="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" fillcolor="#7f7f7f [1612]" stroked="f">
                 <v:textbox inset="18pt,18pt,1in,18pt">
                   <w:txbxContent>
@@ -37,14 +37,6 @@
                           <w:szCs w:val="18"/>
                         </w:rPr>
                       </w:pPr>
-                      <w:r>
-                        <w:rPr>
-                          <w:color w:val="FFFFFF" w:themeColor="background1"/>
-                          <w:sz w:val="18"/>
-                          <w:szCs w:val="18"/>
-                        </w:rPr>
-                        <w:t>Documento fuertemente basado en el documento de la práctica WALL·E de la universidad Complutense de Madrid.</w:t>
-                      </w:r>
                     </w:p>
                   </w:txbxContent>
                 </v:textbox>
@@ -57,7 +49,7 @@
             <w:rPr>
               <w:noProof/>
             </w:rPr>
-            <w:pict>
+            <w:pict w14:anchorId="5BCFA94F">
               <v:rect id="Rectangle 79" o:spid="_x0000_s1027" style="position:absolute;margin-left:21.75pt;margin-top:710.25pt;width:552.2pt;height:56.7pt;z-index:-251653120;visibility:visible;mso-position-horizontal-relative:page;mso-position-vertical-relative:page;mso-width-relative:margin;mso-height-relative:margin" o:gfxdata="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" o:allowincell="f" fillcolor="#7f7f7f [1612]" stroked="f">
                 <v:textbox inset="18pt,18pt,1in,18pt">
                   <w:txbxContent>
@@ -107,7 +99,7 @@
             <w:rPr>
               <w:noProof/>
             </w:rPr>
-            <w:pict>
+            <w:pict w14:anchorId="489F2978">
               <v:rect id="_x0000_s1028" style="position:absolute;margin-left:21.75pt;margin-top:423.75pt;width:552.2pt;height:285pt;z-index:-251655168;visibility:visible;mso-position-horizontal-relative:page;mso-position-vertical-relative:page;mso-width-relative:margin;mso-height-relative:margin" o:gfxdata="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" o:allowincell="f" fillcolor="#7f7f7f [1612]" stroked="f">
                 <v:textbox inset="18pt,18pt,1in,18pt">
                   <w:txbxContent>
@@ -143,7 +135,87 @@
                               <w:sz w:val="40"/>
                               <w:szCs w:val="40"/>
                             </w:rPr>
-                            <w:t>Acercamiento al lenguaje de programación Java y a sus herramientas de desarrollo.</w:t>
+                            <w:t xml:space="preserve">A </w:t>
+                          </w:r>
+                          <w:proofErr w:type="spellStart"/>
+                          <w:r>
+                            <w:rPr>
+                              <w:rFonts w:eastAsiaTheme="majorEastAsia" w:cstheme="minorHAnsi"/>
+                              <w:color w:val="FFFFFF" w:themeColor="background1"/>
+                              <w:sz w:val="40"/>
+                              <w:szCs w:val="40"/>
+                            </w:rPr>
+                            <w:t>frist</w:t>
+                          </w:r>
+                          <w:proofErr w:type="spellEnd"/>
+                          <w:r>
+                            <w:rPr>
+                              <w:rFonts w:eastAsiaTheme="majorEastAsia" w:cstheme="minorHAnsi"/>
+                              <w:color w:val="FFFFFF" w:themeColor="background1"/>
+                              <w:sz w:val="40"/>
+                              <w:szCs w:val="40"/>
+                            </w:rPr>
+                            <w:t xml:space="preserve"> </w:t>
+                          </w:r>
+                          <w:proofErr w:type="spellStart"/>
+                          <w:r>
+                            <w:rPr>
+                              <w:rFonts w:eastAsiaTheme="majorEastAsia" w:cstheme="minorHAnsi"/>
+                              <w:color w:val="FFFFFF" w:themeColor="background1"/>
+                              <w:sz w:val="40"/>
+                              <w:szCs w:val="40"/>
+                            </w:rPr>
+                            <w:t>approach</w:t>
+                          </w:r>
+                          <w:proofErr w:type="spellEnd"/>
+                          <w:r>
+                            <w:rPr>
+                              <w:rFonts w:eastAsiaTheme="majorEastAsia" w:cstheme="minorHAnsi"/>
+                              <w:color w:val="FFFFFF" w:themeColor="background1"/>
+                              <w:sz w:val="40"/>
+                              <w:szCs w:val="40"/>
+                            </w:rPr>
+                            <w:t xml:space="preserve"> </w:t>
+                          </w:r>
+                          <w:proofErr w:type="spellStart"/>
+                          <w:r>
+                            <w:rPr>
+                              <w:rFonts w:eastAsiaTheme="majorEastAsia" w:cstheme="minorHAnsi"/>
+                              <w:color w:val="FFFFFF" w:themeColor="background1"/>
+                              <w:sz w:val="40"/>
+                              <w:szCs w:val="40"/>
+                            </w:rPr>
+                            <w:t>to</w:t>
+                          </w:r>
+                          <w:proofErr w:type="spellEnd"/>
+                          <w:r>
+                            <w:rPr>
+                              <w:rFonts w:eastAsiaTheme="majorEastAsia" w:cstheme="minorHAnsi"/>
+                              <w:color w:val="FFFFFF" w:themeColor="background1"/>
+                              <w:sz w:val="40"/>
+                              <w:szCs w:val="40"/>
+                            </w:rPr>
+                            <w:t xml:space="preserve"> </w:t>
+                          </w:r>
+                          <w:proofErr w:type="spellStart"/>
+                          <w:r>
+                            <w:rPr>
+                              <w:rFonts w:eastAsiaTheme="majorEastAsia" w:cstheme="minorHAnsi"/>
+                              <w:color w:val="FFFFFF" w:themeColor="background1"/>
+                              <w:sz w:val="40"/>
+                              <w:szCs w:val="40"/>
+                            </w:rPr>
+                            <w:t>cycling</w:t>
+                          </w:r>
+                          <w:proofErr w:type="spellEnd"/>
+                          <w:r>
+                            <w:rPr>
+                              <w:rFonts w:eastAsiaTheme="majorEastAsia" w:cstheme="minorHAnsi"/>
+                              <w:color w:val="FFFFFF" w:themeColor="background1"/>
+                              <w:sz w:val="40"/>
+                              <w:szCs w:val="40"/>
+                            </w:rPr>
+                            <w:t>.</w:t>
                           </w:r>
                         </w:p>
                       </w:sdtContent>
@@ -173,23 +245,7 @@
                               <w:rFonts w:cstheme="minorHAnsi"/>
                               <w:color w:val="FFFFFF" w:themeColor="background1"/>
                             </w:rPr>
-                            <w:t xml:space="preserve">En este documento se explica en </w:t>
-                          </w:r>
-                          <w:proofErr w:type="spellStart"/>
-                          <w:r>
-                            <w:rPr>
-                              <w:rFonts w:cstheme="minorHAnsi"/>
-                              <w:color w:val="FFFFFF" w:themeColor="background1"/>
-                            </w:rPr>
-                            <w:t>que</w:t>
-                          </w:r>
-                          <w:proofErr w:type="spellEnd"/>
-                          <w:r>
-                            <w:rPr>
-                              <w:rFonts w:cstheme="minorHAnsi"/>
-                              <w:color w:val="FFFFFF" w:themeColor="background1"/>
-                            </w:rPr>
-                            <w:t xml:space="preserve"> consiste la práctica que ha realizado, su alcance, sus objetivos, las soluciones dadas, etcétera…</w:t>
+                            <w:t>En este documento se explica en que consiste la práctica que ha realizado, su alcance, sus objetivos, las soluciones dadas, etcétera…</w:t>
                           </w:r>
                         </w:p>
                       </w:sdtContent>
@@ -205,7 +261,7 @@
             <w:rPr>
               <w:noProof/>
             </w:rPr>
-            <w:pict>
+            <w:pict w14:anchorId="1D06BE68">
               <v:rect id="Rectangle 82" o:spid="_x0000_s1029" style="position:absolute;margin-left:21.75pt;margin-top:291.4pt;width:552.2pt;height:122pt;z-index:251662336;visibility:visible;mso-position-horizontal-relative:page;mso-position-vertical-relative:page;v-text-anchor:middle" o:gfxdata="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" o:allowincell="f" fillcolor="black" stroked="f">
                 <v:fill opacity="46003f"/>
                 <v:textbox inset="18pt,,1in">
@@ -264,7 +320,7 @@
                           <w:szCs w:val="52"/>
                         </w:rPr>
                         <w:br/>
-                        <w:t>Practica cero.</w:t>
+                        <w:t>Practica uno.</w:t>
                       </w:r>
                     </w:p>
                   </w:txbxContent>
@@ -280,7 +336,7 @@
               <w:lang w:eastAsia="es-ES"/>
             </w:rPr>
             <w:drawing>
-              <wp:anchor distT="0" distB="0" distL="114300" distR="114300" simplePos="0" relativeHeight="251659264" behindDoc="1" locked="1" layoutInCell="0" allowOverlap="1">
+              <wp:anchor distT="0" distB="0" distL="114300" distR="114300" simplePos="0" relativeHeight="251659264" behindDoc="1" locked="1" layoutInCell="0" allowOverlap="1" wp14:anchorId="26C35F25" wp14:editId="3025CD3C">
                 <wp:simplePos x="0" y="0"/>
                 <wp:positionH relativeFrom="page">
                   <wp:posOffset>276225</wp:posOffset>
@@ -305,7 +361,7 @@
                         </pic:cNvPicPr>
                       </pic:nvPicPr>
                       <pic:blipFill rotWithShape="1">
-                        <a:blip r:embed="rId9"/>
+                        <a:blip r:embed="rId10"/>
                         <a:srcRect r="2867"/>
                         <a:stretch/>
                       </pic:blipFill>
@@ -323,7 +379,7 @@
                         </a:ln>
                         <a:extLst>
                           <a:ext uri="{53640926-AAD7-44d8-BBD7-CCE9431645EC}">
-                            <a14:shadowObscured xmlns="" xmlns:wpc="http://schemas.microsoft.com/office/word/2010/wordprocessingCanvas" xmlns:mo="http://schemas.microsoft.com/office/mac/office/2008/main" xmlns:mc="http://schemas.openxmlformats.org/markup-compatibility/2006" xmlns:mv="urn:schemas-microsoft-com:mac:vml" xmlns:o="urn:schemas-microsoft-com:office:office" xmlns:v="urn:schemas-microsoft-com:vml" xmlns:wp14="http://schemas.microsoft.com/office/word/2010/wordprocessingDrawing" xmlns:w10="urn:schemas-microsoft-com:office:word" xmlns:w="http://schemas.openxmlformats.org/wordprocessingml/2006/main" xmlns:w14="http://schemas.microsoft.com/office/word/2010/wordml" xmlns:wpg="http://schemas.microsoft.com/office/word/2010/wordprocessingGroup" xmlns:wpi="http://schemas.microsoft.com/office/word/2010/wordprocessingInk" xmlns:wps="http://schemas.microsoft.com/office/word/2010/wordprocessingShape" xmlns:a14="http://schemas.microsoft.com/office/drawing/2010/main"/>
+                            <a14:shadowObscured xmlns:a14="http://schemas.microsoft.com/office/drawing/2010/main"/>
                           </a:ext>
                         </a:extLst>
                       </pic:spPr>
@@ -337,7 +393,7 @@
             <w:rPr>
               <w:noProof/>
             </w:rPr>
-            <w:pict>
+            <w:pict w14:anchorId="353F3284">
               <v:rect id="Rectangle 73" o:spid="_x0000_s1030" style="position:absolute;margin-left:21.75pt;margin-top:21.75pt;width:552.25pt;height:25.5pt;z-index:-251656192;visibility:visible;mso-position-horizontal-relative:page;mso-position-vertical-relative:page" o:gfxdata="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" o:allowincell="f" fillcolor="#31849b [2408]" stroked="f">
                 <v:textbox inset=",7.2pt,,7.2pt"/>
                 <w10:wrap anchorx="page" anchory="page"/>
@@ -388,7 +444,7 @@
       <w:sdtContent>
         <w:p>
           <w:pPr>
-            <w:pStyle w:val="TtulodeTDC"/>
+            <w:pStyle w:val="Encabezadodetabladecontenido"/>
             <w:numPr>
               <w:ilvl w:val="0"/>
               <w:numId w:val="0"/>
@@ -1697,8 +1753,99 @@
           <w:sz w:val="40"/>
           <w:szCs w:val="40"/>
         </w:rPr>
-        <w:t>CERO</w:t>
-      </w:r>
+        <w:t>UNO</w:t>
+      </w:r>
+    </w:p>
+    <w:p>
+      <w:pPr>
+        <w:jc w:val="center"/>
+        <w:rPr>
+          <w:rFonts w:eastAsiaTheme="majorEastAsia" w:cstheme="minorHAnsi"/>
+          <w:sz w:val="40"/>
+          <w:szCs w:val="40"/>
+          <w:u w:val="single"/>
+        </w:rPr>
+      </w:pPr>
+      <w:r>
+        <w:rPr>
+          <w:rFonts w:eastAsiaTheme="majorEastAsia" w:cstheme="minorHAnsi"/>
+          <w:sz w:val="40"/>
+          <w:szCs w:val="40"/>
+          <w:u w:val="single"/>
+        </w:rPr>
+        <w:t xml:space="preserve">A </w:t>
+      </w:r>
+      <w:proofErr w:type="spellStart"/>
+      <w:r>
+        <w:rPr>
+          <w:rFonts w:eastAsiaTheme="majorEastAsia" w:cstheme="minorHAnsi"/>
+          <w:sz w:val="40"/>
+          <w:szCs w:val="40"/>
+          <w:u w:val="single"/>
+        </w:rPr>
+        <w:t>first</w:t>
+      </w:r>
+      <w:proofErr w:type="spellEnd"/>
+      <w:r>
+        <w:rPr>
+          <w:rFonts w:eastAsiaTheme="majorEastAsia" w:cstheme="minorHAnsi"/>
+          <w:sz w:val="40"/>
+          <w:szCs w:val="40"/>
+          <w:u w:val="single"/>
+        </w:rPr>
+        <w:t xml:space="preserve"> </w:t>
+      </w:r>
+      <w:proofErr w:type="spellStart"/>
+      <w:r>
+        <w:rPr>
+          <w:rFonts w:eastAsiaTheme="majorEastAsia" w:cstheme="minorHAnsi"/>
+          <w:sz w:val="40"/>
+          <w:szCs w:val="40"/>
+          <w:u w:val="single"/>
+        </w:rPr>
+        <w:t>approach</w:t>
+      </w:r>
+      <w:proofErr w:type="spellEnd"/>
+      <w:r>
+        <w:rPr>
+          <w:rFonts w:eastAsiaTheme="majorEastAsia" w:cstheme="minorHAnsi"/>
+          <w:sz w:val="40"/>
+          <w:szCs w:val="40"/>
+          <w:u w:val="single"/>
+        </w:rPr>
+        <w:t xml:space="preserve"> </w:t>
+      </w:r>
+      <w:proofErr w:type="spellStart"/>
+      <w:r>
+        <w:rPr>
+          <w:rFonts w:eastAsiaTheme="majorEastAsia" w:cstheme="minorHAnsi"/>
+          <w:sz w:val="40"/>
+          <w:szCs w:val="40"/>
+          <w:u w:val="single"/>
+        </w:rPr>
+        <w:t>to</w:t>
+      </w:r>
+      <w:proofErr w:type="spellEnd"/>
+      <w:r>
+        <w:rPr>
+          <w:rFonts w:eastAsiaTheme="majorEastAsia" w:cstheme="minorHAnsi"/>
+          <w:sz w:val="40"/>
+          <w:szCs w:val="40"/>
+          <w:u w:val="single"/>
+        </w:rPr>
+        <w:t xml:space="preserve"> </w:t>
+      </w:r>
+      <w:proofErr w:type="spellStart"/>
+      <w:r>
+        <w:rPr>
+          <w:rFonts w:eastAsiaTheme="majorEastAsia" w:cstheme="minorHAnsi"/>
+          <w:sz w:val="40"/>
+          <w:szCs w:val="40"/>
+          <w:u w:val="single"/>
+        </w:rPr>
+        <w:t>cycling</w:t>
+      </w:r>
+      <w:proofErr w:type="spellEnd"/>
     </w:p>
     <w:p>
       <w:pPr>
@@ -1718,7 +1865,25 @@
           <w:szCs w:val="40"/>
           <w:u w:val="single"/>
         </w:rPr>
-        <w:t>Acercamiento al lenguaje de programación Java y a sus herramientas de desarrollo</w:t>
+        <w:t>(</w:t>
+      </w:r>
+      <w:r>
+        <w:rPr>
+          <w:rFonts w:eastAsiaTheme="majorEastAsia" w:cstheme="minorHAnsi"/>
+          <w:sz w:val="40"/>
+          <w:szCs w:val="40"/>
+          <w:u w:val="single"/>
+        </w:rPr>
+        <w:t>Una primera aproximación a la bicicleta</w:t>
+      </w:r>
+      <w:r>
+        <w:rPr>
+          <w:rFonts w:eastAsiaTheme="majorEastAsia" w:cstheme="minorHAnsi"/>
+          <w:sz w:val="40"/>
+          <w:szCs w:val="40"/>
+          <w:u w:val="single"/>
+        </w:rPr>
+        <w:t>)</w:t>
       </w:r>
     </w:p>
     <w:p>
@@ -1756,7 +1921,28 @@
           <w:sz w:val="28"/>
           <w:szCs w:val="28"/>
         </w:rPr>
-        <w:t>: 22 de Noviembre de 2012</w:t>
+        <w:t xml:space="preserve">: </w:t>
+      </w:r>
+      <w:r>
+        <w:rPr>
+          <w:sz w:val="28"/>
+          <w:szCs w:val="28"/>
+        </w:rPr>
+        <w:t>8</w:t>
+      </w:r>
+      <w:r>
+        <w:rPr>
+          <w:sz w:val="28"/>
+          <w:szCs w:val="28"/>
+        </w:rPr>
+        <w:t xml:space="preserve"> de </w:t>
+      </w:r>
+      <w:r>
+        <w:rPr>
+          <w:sz w:val="28"/>
+          <w:szCs w:val="28"/>
+        </w:rPr>
+        <w:t>Enero de 2013</w:t>
       </w:r>
     </w:p>
     <w:p>
@@ -1814,7 +2000,21 @@
           <w:sz w:val="24"/>
           <w:szCs w:val="24"/>
         </w:rPr>
-        <w:t xml:space="preserve">Para realizar esta práctica es preciso conocer el temario impartido en clase, comprendido en los temas primero y segundo. </w:t>
+        <w:t xml:space="preserve">Para realizar esta práctica es preciso conocer el temario impartido en clase, comprendido en los temas primero y </w:t>
+      </w:r>
+      <w:r>
+        <w:rPr>
+          <w:sz w:val="24"/>
+          <w:szCs w:val="24"/>
+        </w:rPr>
+        <w:t>quinto</w:t>
+      </w:r>
+      <w:r>
+        <w:rPr>
+          <w:sz w:val="24"/>
+          <w:szCs w:val="24"/>
+        </w:rPr>
+        <w:t xml:space="preserve">. </w:t>
       </w:r>
     </w:p>
     <w:p>
@@ -1831,914 +2031,329 @@
           <w:sz w:val="24"/>
           <w:szCs w:val="24"/>
         </w:rPr>
-        <w:t>En el tema primero</w:t>
-      </w:r>
-      <w:r>
-        <w:rPr>
-          <w:sz w:val="24"/>
-          <w:szCs w:val="24"/>
-        </w:rPr>
-        <w:t xml:space="preserve"> y segundo</w:t>
-      </w:r>
-      <w:r>
-        <w:rPr>
-          <w:sz w:val="24"/>
-          <w:szCs w:val="24"/>
-        </w:rPr>
-        <w:t xml:space="preserve"> podemos encontrar los puntos que definen un software de calidad, los cuales es importante tener en cuenta a la hora de realizar un desarrollo de software:</w:t>
-      </w:r>
-    </w:p>
-    <w:p>
-      <w:pPr>
-        <w:pStyle w:val="Prrafodelista"/>
-        <w:numPr>
-          <w:ilvl w:val="0"/>
-          <w:numId w:val="39"/>
-        </w:numPr>
-        <w:spacing w:line="240" w:lineRule="auto"/>
-        <w:rPr>
-          <w:sz w:val="24"/>
-          <w:szCs w:val="24"/>
-        </w:rPr>
-      </w:pPr>
-      <w:r>
-        <w:rPr>
-          <w:sz w:val="24"/>
-          <w:szCs w:val="24"/>
-        </w:rPr>
-        <w:t>Corrección: Realizar las tareas descritas en la especificación.</w:t>
-      </w:r>
-    </w:p>
-    <w:p>
-      <w:pPr>
-        <w:pStyle w:val="Prrafodelista"/>
-        <w:numPr>
-          <w:ilvl w:val="0"/>
-          <w:numId w:val="39"/>
-        </w:numPr>
-        <w:spacing w:line="240" w:lineRule="auto"/>
-        <w:rPr>
-          <w:sz w:val="24"/>
-          <w:szCs w:val="24"/>
-        </w:rPr>
-      </w:pPr>
-      <w:r>
-        <w:rPr>
-          <w:sz w:val="24"/>
-          <w:szCs w:val="24"/>
-        </w:rPr>
-        <w:t>Robustez: Capacidad de responder adecuadamente ante condiciones excepcionales</w:t>
-      </w:r>
-    </w:p>
-    <w:p>
-      <w:pPr>
-        <w:pStyle w:val="Prrafodelista"/>
-        <w:numPr>
-          <w:ilvl w:val="0"/>
-          <w:numId w:val="39"/>
-        </w:numPr>
-        <w:spacing w:line="240" w:lineRule="auto"/>
-        <w:rPr>
-          <w:sz w:val="24"/>
-          <w:szCs w:val="24"/>
-        </w:rPr>
-      </w:pPr>
-      <w:r>
-        <w:rPr>
-          <w:sz w:val="24"/>
-          <w:szCs w:val="24"/>
-        </w:rPr>
-        <w:t>Eficiencia: Utilizar de forma correcta los recursos de los que disponemos.</w:t>
-      </w:r>
-    </w:p>
-    <w:p>
-      <w:pPr>
-        <w:pStyle w:val="Prrafodelista"/>
-        <w:numPr>
-          <w:ilvl w:val="0"/>
-          <w:numId w:val="39"/>
-        </w:numPr>
-        <w:spacing w:line="240" w:lineRule="auto"/>
-        <w:rPr>
-          <w:sz w:val="24"/>
-          <w:szCs w:val="24"/>
-        </w:rPr>
-      </w:pPr>
-      <w:r>
-        <w:rPr>
-          <w:sz w:val="24"/>
-          <w:szCs w:val="24"/>
-        </w:rPr>
-        <w:t>Probabilidad: Poder ejecutar la aplicación en cualquier plataforma.</w:t>
-      </w:r>
-    </w:p>
-    <w:p>
-      <w:pPr>
-        <w:pStyle w:val="Prrafodelista"/>
-        <w:numPr>
-          <w:ilvl w:val="0"/>
-          <w:numId w:val="39"/>
-        </w:numPr>
-        <w:spacing w:line="240" w:lineRule="auto"/>
-        <w:rPr>
-          <w:sz w:val="24"/>
-          <w:szCs w:val="24"/>
-        </w:rPr>
-      </w:pPr>
-      <w:r>
-        <w:rPr>
-          <w:sz w:val="24"/>
-          <w:szCs w:val="24"/>
-        </w:rPr>
-        <w:t>Integridad: Es la característica de un sistema para protegerse de elementos o hechos que no tengan acceso.</w:t>
-      </w:r>
-    </w:p>
-    <w:p>
-      <w:pPr>
-        <w:pStyle w:val="Prrafodelista"/>
-        <w:numPr>
-          <w:ilvl w:val="0"/>
-          <w:numId w:val="39"/>
-        </w:numPr>
-        <w:spacing w:line="240" w:lineRule="auto"/>
-        <w:rPr>
-          <w:sz w:val="24"/>
-          <w:szCs w:val="24"/>
-        </w:rPr>
-      </w:pPr>
-      <w:r>
-        <w:rPr>
-          <w:sz w:val="24"/>
-          <w:szCs w:val="24"/>
-        </w:rPr>
-        <w:t>Facilidad de uso: La facilidad que pueda tener cualquier usuario de manejar la aplicación, sobre todo, sin conocer los estándares.</w:t>
-      </w:r>
-    </w:p>
-    <w:p>
-      <w:pPr>
-        <w:pStyle w:val="Prrafodelista"/>
-        <w:numPr>
-          <w:ilvl w:val="0"/>
-          <w:numId w:val="39"/>
-        </w:numPr>
-        <w:spacing w:line="240" w:lineRule="auto"/>
-        <w:rPr>
-          <w:sz w:val="24"/>
-          <w:szCs w:val="24"/>
-        </w:rPr>
-      </w:pPr>
-      <w:r>
-        <w:rPr>
-          <w:sz w:val="24"/>
-          <w:szCs w:val="24"/>
-        </w:rPr>
-        <w:t>Verificabilidad: La facilidad de verificar el programa.</w:t>
-      </w:r>
-    </w:p>
-    <w:p>
-      <w:pPr>
-        <w:pStyle w:val="Prrafodelista"/>
-        <w:numPr>
-          <w:ilvl w:val="0"/>
-          <w:numId w:val="39"/>
-        </w:numPr>
-        <w:spacing w:line="240" w:lineRule="auto"/>
-        <w:rPr>
-          <w:sz w:val="24"/>
-          <w:szCs w:val="24"/>
-        </w:rPr>
-      </w:pPr>
-      <w:r>
-        <w:rPr>
-          <w:sz w:val="24"/>
-          <w:szCs w:val="24"/>
-        </w:rPr>
-        <w:t>Compatibilidad: Posibilidad de poder cambiar los diferentes elementos de software, frente a cambios de la especificación.</w:t>
-      </w:r>
-    </w:p>
-    <w:p>
-      <w:pPr>
-        <w:pStyle w:val="Prrafodelista"/>
-        <w:numPr>
-          <w:ilvl w:val="0"/>
-          <w:numId w:val="39"/>
-        </w:numPr>
-        <w:spacing w:line="240" w:lineRule="auto"/>
-        <w:rPr>
-          <w:sz w:val="24"/>
-          <w:szCs w:val="24"/>
-        </w:rPr>
-      </w:pPr>
-      <w:r>
-        <w:rPr>
-          <w:sz w:val="24"/>
-          <w:szCs w:val="24"/>
-        </w:rPr>
-        <w:t>Reutilización: La posibilidad de usar el sistema o parte de él cuantas veces se quiera.</w:t>
-      </w:r>
-    </w:p>
-    <w:p>
-      <w:pPr>
-        <w:pStyle w:val="Prrafodelista"/>
-        <w:numPr>
-          <w:ilvl w:val="0"/>
-          <w:numId w:val="39"/>
-        </w:numPr>
-        <w:spacing w:line="240" w:lineRule="auto"/>
-        <w:rPr>
-          <w:sz w:val="24"/>
-          <w:szCs w:val="24"/>
-        </w:rPr>
-      </w:pPr>
-      <w:r>
-        <w:rPr>
-          <w:sz w:val="24"/>
-          <w:szCs w:val="24"/>
-        </w:rPr>
-        <w:t>Extensibilidad: La capacidad de ser escalable.</w:t>
-      </w:r>
-    </w:p>
-    <w:p>
-      <w:pPr>
-        <w:pStyle w:val="Prrafodelista"/>
-        <w:numPr>
-          <w:ilvl w:val="0"/>
-          <w:numId w:val="39"/>
-        </w:numPr>
-        <w:spacing w:line="240" w:lineRule="auto"/>
-        <w:rPr>
-          <w:sz w:val="24"/>
-          <w:szCs w:val="24"/>
-        </w:rPr>
-      </w:pPr>
-      <w:r>
-        <w:rPr>
-          <w:sz w:val="24"/>
-          <w:szCs w:val="24"/>
-        </w:rPr>
-        <w:t>Facilidad de mantenimiento del software: La capacidad de modificación del sistema o parte de él teniendo el menor impacto posible.</w:t>
-      </w:r>
-    </w:p>
-    <w:p>
-      <w:pPr>
-        <w:pStyle w:val="Prrafodelista"/>
-        <w:spacing w:line="240" w:lineRule="auto"/>
-        <w:ind w:left="1004"/>
-        <w:rPr>
-          <w:sz w:val="24"/>
-          <w:szCs w:val="24"/>
-        </w:rPr>
-      </w:pPr>
-    </w:p>
-    <w:p>
-      <w:pPr>
-        <w:pStyle w:val="Prrafodelista"/>
-        <w:spacing w:line="240" w:lineRule="auto"/>
-        <w:ind w:left="0" w:firstLine="284"/>
-        <w:rPr>
-          <w:sz w:val="24"/>
-          <w:szCs w:val="24"/>
-        </w:rPr>
-      </w:pPr>
-      <w:r>
-        <w:rPr>
-          <w:sz w:val="24"/>
-          <w:szCs w:val="24"/>
-        </w:rPr>
-        <w:t>Es necesario conocer el paradigma de la programación orientada a objetos, así como los elementos que la componen, y los procesos para utilizarla. La programación orientada a objetos es un paradigma que usa objetos y sus interacciones, se basa en la idea natural de la existencia de un mundo lleno de objetos que relacionándose e interactuando entre sí alcanzan un fin u objetivo común.</w:t>
-      </w:r>
-    </w:p>
-    <w:p>
-      <w:pPr>
-        <w:pStyle w:val="Prrafodelista"/>
-        <w:spacing w:line="240" w:lineRule="auto"/>
-        <w:ind w:left="0" w:firstLine="284"/>
-        <w:rPr>
-          <w:sz w:val="24"/>
-          <w:szCs w:val="24"/>
-        </w:rPr>
-      </w:pPr>
-    </w:p>
-    <w:p>
-      <w:pPr>
-        <w:pStyle w:val="Prrafodelista"/>
-        <w:spacing w:line="240" w:lineRule="auto"/>
-        <w:ind w:left="0" w:firstLine="284"/>
-        <w:rPr>
-          <w:sz w:val="24"/>
-          <w:szCs w:val="24"/>
-        </w:rPr>
-      </w:pPr>
-      <w:r>
-        <w:rPr>
-          <w:sz w:val="24"/>
-          <w:szCs w:val="24"/>
-        </w:rPr>
-        <w:t>Es una forma de programar que permite que el código se pueda reutilizar. También es una manera de representar el problema lo más parecido a la realidad.</w:t>
-      </w:r>
-    </w:p>
-    <w:p>
-      <w:pPr>
-        <w:pStyle w:val="Prrafodelista"/>
-        <w:spacing w:line="240" w:lineRule="auto"/>
-        <w:ind w:left="0" w:firstLine="284"/>
-        <w:rPr>
-          <w:sz w:val="24"/>
-          <w:szCs w:val="24"/>
-        </w:rPr>
-      </w:pPr>
-    </w:p>
-    <w:p>
-      <w:pPr>
-        <w:pStyle w:val="Prrafodelista"/>
-        <w:spacing w:line="240" w:lineRule="auto"/>
-        <w:ind w:left="0" w:firstLine="284"/>
-        <w:rPr>
-          <w:sz w:val="24"/>
-          <w:szCs w:val="24"/>
-        </w:rPr>
-      </w:pPr>
-      <w:r>
-        <w:rPr>
+        <w:t>Este documento se va a centrar en explicar las diferencias entre clases y objetos, la herencia y sus relaciones y tipos.</w:t>
+      </w:r>
+    </w:p>
+    <w:p>
+      <w:pPr>
+        <w:spacing w:line="240" w:lineRule="auto"/>
+        <w:ind w:firstLine="284"/>
+        <w:rPr>
+          <w:b/>
+          <w:sz w:val="24"/>
+          <w:szCs w:val="24"/>
+        </w:rPr>
+      </w:pPr>
+      <w:r>
+        <w:rPr>
+          <w:b/>
+          <w:sz w:val="24"/>
+          <w:szCs w:val="24"/>
+        </w:rPr>
+        <w:t>¿Qué es una clase?</w:t>
+      </w:r>
+    </w:p>
+    <w:p>
+      <w:pPr>
+        <w:spacing w:line="240" w:lineRule="auto"/>
+        <w:ind w:left="284" w:firstLine="284"/>
+        <w:rPr>
+          <w:sz w:val="24"/>
+          <w:szCs w:val="24"/>
+        </w:rPr>
+      </w:pPr>
+      <w:r>
+        <w:rPr>
+          <w:sz w:val="24"/>
+          <w:szCs w:val="24"/>
+        </w:rPr>
+        <w:t xml:space="preserve">Es un conjunto coherente que consiste en un tipo particular de metadatos (información sobre los datos, </w:t>
+      </w:r>
+      <w:r>
+        <w:rPr>
+          <w:sz w:val="24"/>
+          <w:szCs w:val="24"/>
+        </w:rPr>
+        <w:t xml:space="preserve">son datos que describen otros datos y </w:t>
+      </w:r>
+      <w:r>
+        <w:rPr>
+          <w:sz w:val="24"/>
+          <w:szCs w:val="24"/>
+        </w:rPr>
+        <w:t>nos permite obtenerlos</w:t>
+      </w:r>
+      <w:r>
+        <w:rPr>
+          <w:sz w:val="24"/>
+          <w:szCs w:val="24"/>
+        </w:rPr>
+        <w:t>).</w:t>
+      </w:r>
+    </w:p>
+    <w:p>
+      <w:pPr>
+        <w:spacing w:line="240" w:lineRule="auto"/>
+        <w:ind w:left="284" w:firstLine="284"/>
+        <w:rPr>
+          <w:sz w:val="24"/>
+          <w:szCs w:val="24"/>
+        </w:rPr>
+      </w:pPr>
+      <w:r>
+        <w:rPr>
+          <w:sz w:val="24"/>
+          <w:szCs w:val="24"/>
+        </w:rPr>
+        <w:t>Es un modelo que describe el estado y el comportamiento que tienen todos los objetos del mundo real.</w:t>
+      </w:r>
+    </w:p>
+    <w:p>
+      <w:pPr>
+        <w:spacing w:line="240" w:lineRule="auto"/>
+        <w:ind w:left="284" w:firstLine="284"/>
+        <w:rPr>
+          <w:sz w:val="24"/>
+          <w:szCs w:val="24"/>
+        </w:rPr>
+      </w:pPr>
+      <w:r>
+        <w:rPr>
+          <w:sz w:val="24"/>
+          <w:szCs w:val="24"/>
+        </w:rPr>
+        <w:t>Encapsula el estado y el comportamiento del concepto que representa, encapsula los atributos y comportamientos.</w:t>
+      </w:r>
+    </w:p>
+    <w:p>
+      <w:pPr>
+        <w:spacing w:line="240" w:lineRule="auto"/>
+        <w:ind w:left="284" w:firstLine="284"/>
+        <w:rPr>
+          <w:sz w:val="24"/>
+          <w:szCs w:val="24"/>
+        </w:rPr>
+      </w:pPr>
+      <w:r>
+        <w:rPr>
+          <w:sz w:val="24"/>
+          <w:szCs w:val="24"/>
+        </w:rPr>
+        <w:t xml:space="preserve">Una clase es una plantilla o </w:t>
+      </w:r>
+      <w:r>
+        <w:rPr>
+          <w:sz w:val="24"/>
+          <w:szCs w:val="24"/>
+        </w:rPr>
+        <w:t>un prototipo para crear objetos,</w:t>
+      </w:r>
+      <w:r>
+        <w:rPr>
+          <w:sz w:val="24"/>
+          <w:szCs w:val="24"/>
+        </w:rPr>
+        <w:t xml:space="preserve"> por eso se dice que los objetos son instancias de clases.</w:t>
+      </w:r>
+    </w:p>
+    <w:p>
+      <w:pPr>
+        <w:spacing w:line="240" w:lineRule="auto"/>
+        <w:ind w:firstLine="284"/>
+        <w:rPr>
+          <w:sz w:val="24"/>
+          <w:szCs w:val="24"/>
+        </w:rPr>
+      </w:pPr>
+      <w:r>
+        <w:rPr>
+          <w:b/>
+          <w:sz w:val="24"/>
+          <w:szCs w:val="24"/>
+        </w:rPr>
+        <w:t>¿Qué es un objeto?</w:t>
+      </w:r>
+    </w:p>
+    <w:p>
+      <w:pPr>
+        <w:spacing w:line="240" w:lineRule="auto"/>
+        <w:ind w:left="284" w:firstLine="284"/>
+        <w:rPr>
+          <w:sz w:val="24"/>
+          <w:szCs w:val="24"/>
+        </w:rPr>
+      </w:pPr>
+      <w:r>
+        <w:rPr>
+          <w:sz w:val="24"/>
+          <w:szCs w:val="24"/>
+        </w:rPr>
+        <w:t>Es el encapsulamiento de un conjunto de operaciones (métodos) que pueden ser invocados externamente, y de un estado que recuerda el efecto de los servicios.</w:t>
+      </w:r>
+    </w:p>
+    <w:p>
+      <w:pPr>
+        <w:spacing w:line="240" w:lineRule="auto"/>
+        <w:ind w:left="284" w:firstLine="284"/>
+        <w:rPr>
+          <w:sz w:val="24"/>
+          <w:szCs w:val="24"/>
+        </w:rPr>
+      </w:pPr>
+      <w:r>
+        <w:rPr>
+          <w:sz w:val="24"/>
+          <w:szCs w:val="24"/>
+        </w:rPr>
+        <w:t>Propiedades de un objeto, el tiempo de vida, estado, y el comportamiento definido por los métodos</w:t>
+      </w:r>
+      <w:r>
+        <w:rPr>
+          <w:sz w:val="24"/>
+          <w:szCs w:val="24"/>
+        </w:rPr>
+        <w:t>.</w:t>
+      </w:r>
+    </w:p>
+    <w:p>
+      <w:pPr>
+        <w:spacing w:line="240" w:lineRule="auto"/>
+        <w:ind w:firstLine="284"/>
+        <w:rPr>
+          <w:sz w:val="24"/>
+          <w:szCs w:val="24"/>
+        </w:rPr>
+      </w:pPr>
+      <w:r>
+        <w:rPr>
+          <w:b/>
+          <w:sz w:val="24"/>
+          <w:szCs w:val="24"/>
+        </w:rPr>
+        <w:t>Herencia</w:t>
+      </w:r>
+    </w:p>
+    <w:p>
+      <w:pPr>
+        <w:spacing w:line="240" w:lineRule="auto"/>
+        <w:ind w:left="284" w:firstLine="284"/>
+        <w:rPr>
+          <w:sz w:val="24"/>
+          <w:szCs w:val="24"/>
+        </w:rPr>
+      </w:pPr>
+      <w:r>
+        <w:rPr>
+          <w:sz w:val="24"/>
+          <w:szCs w:val="24"/>
+        </w:rPr>
+        <w:t xml:space="preserve">En orientación a objetos la herencia es, después de la agregación o composición, el mecanismo más utilizado para alcanzar objetivos como lo son la reutilización y la extensibilidad. A través de ella los diseñadores pueden crear nuevas clases partiendo de una clase o de una jerarquía de clases preexistente evitando con ello el rediseño, la modificación y verificación de la parte ya implementada. La herencia facilita la creación de objetos a partir de otros ya existentes e implica que una subclase </w:t>
+      </w:r>
+      <w:r>
+        <w:rPr>
+          <w:sz w:val="24"/>
+          <w:szCs w:val="24"/>
+        </w:rPr>
+        <w:t xml:space="preserve">obtiene todo el comportamiento </w:t>
+      </w:r>
+      <w:r>
+        <w:rPr>
+          <w:sz w:val="24"/>
+          <w:szCs w:val="24"/>
+        </w:rPr>
+        <w:t>y eventualmente los atribut</w:t>
+      </w:r>
+      <w:r>
+        <w:rPr>
+          <w:sz w:val="24"/>
+          <w:szCs w:val="24"/>
+        </w:rPr>
+        <w:t>os</w:t>
+      </w:r>
+      <w:r>
+        <w:rPr>
+          <w:sz w:val="24"/>
+          <w:szCs w:val="24"/>
+        </w:rPr>
+        <w:t xml:space="preserve"> de su superclase.</w:t>
+      </w:r>
+    </w:p>
+    <w:p>
+      <w:pPr>
+        <w:spacing w:line="240" w:lineRule="auto"/>
+        <w:ind w:firstLine="284"/>
+        <w:rPr>
+          <w:b/>
+          <w:sz w:val="24"/>
+          <w:szCs w:val="24"/>
+        </w:rPr>
+      </w:pPr>
+      <w:r>
+        <w:rPr>
+          <w:b/>
           <w:sz w:val="24"/>
           <w:szCs w:val="24"/>
         </w:rPr>
         <w:lastRenderedPageBreak/>
-        <w:t>Los elementos que componen el paradigma de la programación orientada a objetos son las clases,  los objetos, el paso de mensajes, los métodos, los atributos, y el estado. Estos son los conceptos que se deben conocer de cara a esta práctica.</w:t>
-      </w:r>
-    </w:p>
-    <w:p>
-      <w:pPr>
-        <w:pStyle w:val="Prrafodelista"/>
-        <w:spacing w:line="240" w:lineRule="auto"/>
-        <w:ind w:left="0" w:firstLine="284"/>
-        <w:rPr>
-          <w:sz w:val="24"/>
-          <w:szCs w:val="24"/>
-        </w:rPr>
-      </w:pPr>
-    </w:p>
-    <w:p>
-      <w:pPr>
-        <w:pStyle w:val="Prrafodelista"/>
-        <w:numPr>
-          <w:ilvl w:val="0"/>
-          <w:numId w:val="40"/>
-        </w:numPr>
-        <w:spacing w:line="240" w:lineRule="auto"/>
-        <w:rPr>
-          <w:sz w:val="24"/>
-          <w:szCs w:val="24"/>
-        </w:rPr>
-      </w:pPr>
-      <w:r>
-        <w:rPr>
-          <w:sz w:val="24"/>
-          <w:szCs w:val="24"/>
-        </w:rPr>
-        <w:t xml:space="preserve">Clase: </w:t>
-      </w:r>
-    </w:p>
-    <w:p>
-      <w:pPr>
-        <w:pStyle w:val="Prrafodelista"/>
-        <w:spacing w:line="240" w:lineRule="auto"/>
-        <w:ind w:left="1004" w:firstLine="272"/>
-        <w:rPr>
-          <w:sz w:val="24"/>
-          <w:szCs w:val="24"/>
-        </w:rPr>
-      </w:pPr>
-      <w:r>
-        <w:rPr>
-          <w:sz w:val="24"/>
-          <w:szCs w:val="24"/>
-        </w:rPr>
-        <w:t>E</w:t>
-      </w:r>
-      <w:r>
-        <w:rPr>
-          <w:sz w:val="24"/>
-          <w:szCs w:val="24"/>
-        </w:rPr>
-        <w:t>s un conjunto coherente que consiste en un tipo particular de metadatos</w:t>
-      </w:r>
-      <w:r>
-        <w:rPr>
-          <w:sz w:val="24"/>
-          <w:szCs w:val="24"/>
-        </w:rPr>
-        <w:t xml:space="preserve"> (información sobre los datos, nos permite obtener datos).</w:t>
-      </w:r>
-    </w:p>
-    <w:p>
-      <w:pPr>
-        <w:pStyle w:val="Prrafodelista"/>
-        <w:spacing w:line="240" w:lineRule="auto"/>
-        <w:ind w:left="1004" w:firstLine="272"/>
-        <w:rPr>
-          <w:sz w:val="24"/>
-          <w:szCs w:val="24"/>
-        </w:rPr>
-      </w:pPr>
-      <w:r>
-        <w:rPr>
-          <w:sz w:val="24"/>
-          <w:szCs w:val="24"/>
-        </w:rPr>
-        <w:t>Es un modelo que describe el estado y el comportamiento que tienen todos los objetos del mundo real.</w:t>
-      </w:r>
-    </w:p>
-    <w:p>
-      <w:pPr>
-        <w:pStyle w:val="Prrafodelista"/>
-        <w:spacing w:line="240" w:lineRule="auto"/>
-        <w:ind w:left="1004" w:firstLine="272"/>
-        <w:rPr>
-          <w:sz w:val="24"/>
-          <w:szCs w:val="24"/>
-        </w:rPr>
-      </w:pPr>
-      <w:r>
-        <w:rPr>
-          <w:sz w:val="24"/>
-          <w:szCs w:val="24"/>
-        </w:rPr>
-        <w:t>Encapsula el estado y el comportamiento del concepto qu</w:t>
-      </w:r>
-      <w:r>
-        <w:rPr>
-          <w:sz w:val="24"/>
-          <w:szCs w:val="24"/>
-        </w:rPr>
-        <w:t>e representa, encapsula los atributos y comportamientos.</w:t>
-      </w:r>
-    </w:p>
-    <w:p>
-      <w:pPr>
-        <w:pStyle w:val="Prrafodelista"/>
-        <w:spacing w:line="240" w:lineRule="auto"/>
-        <w:ind w:left="1004" w:firstLine="272"/>
-        <w:rPr>
-          <w:sz w:val="24"/>
-          <w:szCs w:val="24"/>
-        </w:rPr>
-      </w:pPr>
-    </w:p>
-    <w:p>
-      <w:pPr>
-        <w:pStyle w:val="Prrafodelista"/>
-        <w:numPr>
-          <w:ilvl w:val="0"/>
-          <w:numId w:val="40"/>
-        </w:numPr>
-        <w:spacing w:line="240" w:lineRule="auto"/>
-        <w:rPr>
-          <w:sz w:val="24"/>
-          <w:szCs w:val="24"/>
-        </w:rPr>
-      </w:pPr>
-      <w:r>
-        <w:rPr>
-          <w:sz w:val="24"/>
-          <w:szCs w:val="24"/>
-        </w:rPr>
-        <w:t>Objeto:</w:t>
-      </w:r>
-    </w:p>
-    <w:p>
-      <w:pPr>
-        <w:pStyle w:val="Prrafodelista"/>
-        <w:spacing w:line="240" w:lineRule="auto"/>
-        <w:ind w:left="1004" w:firstLine="272"/>
-        <w:rPr>
-          <w:sz w:val="24"/>
-          <w:szCs w:val="24"/>
-        </w:rPr>
-      </w:pPr>
-      <w:r>
-        <w:rPr>
-          <w:sz w:val="24"/>
-          <w:szCs w:val="24"/>
-        </w:rPr>
-        <w:t>Es el encapsulamiento de un conjunto de operaciones (métodos) que pueden ser invocados externamente, y de un estado que recuerda el efecto de los servicios.</w:t>
-      </w:r>
-    </w:p>
-    <w:p>
-      <w:pPr>
-        <w:pStyle w:val="Prrafodelista"/>
-        <w:spacing w:line="240" w:lineRule="auto"/>
-        <w:ind w:left="1004" w:firstLine="272"/>
-        <w:rPr>
-          <w:sz w:val="24"/>
-          <w:szCs w:val="24"/>
-        </w:rPr>
-      </w:pPr>
-      <w:r>
-        <w:rPr>
-          <w:sz w:val="24"/>
-          <w:szCs w:val="24"/>
-        </w:rPr>
-        <w:t>Propiedades de un objeto, el tiempo de vida, estado, y el comportamiento definido por los métodos.</w:t>
-      </w:r>
-    </w:p>
-    <w:p>
-      <w:pPr>
-        <w:pStyle w:val="Prrafodelista"/>
-        <w:spacing w:line="240" w:lineRule="auto"/>
-        <w:ind w:left="1004" w:firstLine="272"/>
-        <w:rPr>
-          <w:sz w:val="24"/>
-          <w:szCs w:val="24"/>
-        </w:rPr>
-      </w:pPr>
-    </w:p>
-    <w:p>
-      <w:pPr>
-        <w:pStyle w:val="Prrafodelista"/>
-        <w:numPr>
-          <w:ilvl w:val="0"/>
-          <w:numId w:val="40"/>
-        </w:numPr>
-        <w:spacing w:line="240" w:lineRule="auto"/>
-        <w:rPr>
-          <w:sz w:val="24"/>
-          <w:szCs w:val="24"/>
-        </w:rPr>
-      </w:pPr>
-      <w:r>
-        <w:rPr>
-          <w:sz w:val="24"/>
-          <w:szCs w:val="24"/>
-        </w:rPr>
-        <w:t>Paso de mensajes:</w:t>
-      </w:r>
-    </w:p>
-    <w:p>
-      <w:pPr>
-        <w:pStyle w:val="Prrafodelista"/>
-        <w:spacing w:line="240" w:lineRule="auto"/>
-        <w:ind w:left="1004" w:firstLine="272"/>
-        <w:rPr>
-          <w:sz w:val="24"/>
-          <w:szCs w:val="24"/>
-        </w:rPr>
-      </w:pPr>
-      <w:r>
-        <w:rPr>
-          <w:sz w:val="24"/>
-          <w:szCs w:val="24"/>
-        </w:rPr>
-        <w:t xml:space="preserve">Mediante un mensaje un objeto solicita a otro objeto que realice una acción determinada o que modifique </w:t>
-      </w:r>
-      <w:r>
-        <w:rPr>
-          <w:sz w:val="24"/>
-          <w:szCs w:val="24"/>
-        </w:rPr>
-        <w:t>su estado.</w:t>
-      </w:r>
-    </w:p>
-    <w:p>
-      <w:pPr>
-        <w:pStyle w:val="Prrafodelista"/>
-        <w:spacing w:line="240" w:lineRule="auto"/>
-        <w:ind w:left="1004" w:firstLine="272"/>
-        <w:rPr>
-          <w:sz w:val="24"/>
-          <w:szCs w:val="24"/>
-        </w:rPr>
-      </w:pPr>
-      <w:r>
-        <w:rPr>
-          <w:sz w:val="24"/>
-          <w:szCs w:val="24"/>
-        </w:rPr>
-        <w:t>Toda comunicación entre objetos debe realizarse en forma de mensajes.</w:t>
-      </w:r>
-    </w:p>
-    <w:p>
-      <w:pPr>
-        <w:pStyle w:val="Prrafodelista"/>
-        <w:spacing w:line="240" w:lineRule="auto"/>
-        <w:ind w:left="1004" w:firstLine="272"/>
-        <w:rPr>
-          <w:sz w:val="24"/>
-          <w:szCs w:val="24"/>
-        </w:rPr>
-      </w:pPr>
-      <w:r>
-        <w:rPr>
-          <w:sz w:val="24"/>
-          <w:szCs w:val="24"/>
-        </w:rPr>
-        <w:t>Un mensaje en un objeto es la acción de efectuar una llamada a un método de otro objeto.</w:t>
-      </w:r>
-    </w:p>
-    <w:p>
-      <w:pPr>
-        <w:pStyle w:val="Prrafodelista"/>
-        <w:spacing w:line="240" w:lineRule="auto"/>
-        <w:ind w:left="1004" w:firstLine="272"/>
-        <w:rPr>
-          <w:sz w:val="24"/>
-          <w:szCs w:val="24"/>
-        </w:rPr>
-      </w:pPr>
-    </w:p>
-    <w:p>
-      <w:pPr>
-        <w:pStyle w:val="Prrafodelista"/>
-        <w:numPr>
-          <w:ilvl w:val="0"/>
-          <w:numId w:val="40"/>
-        </w:numPr>
-        <w:spacing w:line="240" w:lineRule="auto"/>
-        <w:rPr>
-          <w:sz w:val="24"/>
-          <w:szCs w:val="24"/>
-        </w:rPr>
-      </w:pPr>
-      <w:r>
-        <w:rPr>
-          <w:sz w:val="24"/>
-          <w:szCs w:val="24"/>
-        </w:rPr>
-        <w:t>Instancia:</w:t>
-      </w:r>
-    </w:p>
-    <w:p>
-      <w:pPr>
-        <w:spacing w:line="240" w:lineRule="auto"/>
-        <w:ind w:left="1004" w:firstLine="272"/>
-        <w:rPr>
-          <w:sz w:val="24"/>
-          <w:szCs w:val="24"/>
-        </w:rPr>
-      </w:pPr>
-      <w:r>
-        <w:rPr>
-          <w:sz w:val="24"/>
-          <w:szCs w:val="24"/>
-        </w:rPr>
-        <w:t>Un objeto se define como la instancia de una clase, lo conseguimos mediante un proceso de instanciación, y cuando dejan de existir se dice que son destruidos. Guardan el invariante de la clase.</w:t>
-      </w:r>
-    </w:p>
-    <w:p>
-      <w:pPr>
-        <w:pStyle w:val="Prrafodelista"/>
-        <w:numPr>
-          <w:ilvl w:val="0"/>
-          <w:numId w:val="40"/>
-        </w:numPr>
-        <w:spacing w:line="240" w:lineRule="auto"/>
-        <w:rPr>
-          <w:sz w:val="24"/>
-          <w:szCs w:val="24"/>
-        </w:rPr>
-      </w:pPr>
-      <w:r>
-        <w:rPr>
-          <w:sz w:val="24"/>
-          <w:szCs w:val="24"/>
-        </w:rPr>
-        <w:t>Método:</w:t>
-      </w:r>
-    </w:p>
-    <w:p>
-      <w:pPr>
-        <w:pStyle w:val="Prrafodelista"/>
-        <w:spacing w:line="240" w:lineRule="auto"/>
-        <w:ind w:left="1004" w:firstLine="272"/>
-        <w:rPr>
-          <w:sz w:val="24"/>
-          <w:szCs w:val="24"/>
-        </w:rPr>
-      </w:pPr>
-      <w:r>
-        <w:rPr>
-          <w:sz w:val="24"/>
-          <w:szCs w:val="24"/>
-        </w:rPr>
-        <w:t>Es la formalización de la abstracción del comportamiento. Un método es una subrutina asociada exclusivamente a una clase.</w:t>
-      </w:r>
-    </w:p>
-    <w:p>
-      <w:pPr>
-        <w:pStyle w:val="Prrafodelista"/>
-        <w:spacing w:line="240" w:lineRule="auto"/>
-        <w:ind w:left="1004"/>
-        <w:rPr>
-          <w:sz w:val="24"/>
-          <w:szCs w:val="24"/>
-        </w:rPr>
-      </w:pPr>
-    </w:p>
-    <w:p>
-      <w:pPr>
-        <w:pStyle w:val="Prrafodelista"/>
-        <w:numPr>
-          <w:ilvl w:val="0"/>
-          <w:numId w:val="40"/>
-        </w:numPr>
-        <w:spacing w:line="240" w:lineRule="auto"/>
-        <w:rPr>
-          <w:sz w:val="24"/>
-          <w:szCs w:val="24"/>
-        </w:rPr>
-      </w:pPr>
-      <w:r>
-        <w:rPr>
-          <w:sz w:val="24"/>
-          <w:szCs w:val="24"/>
-        </w:rPr>
-        <w:t>Estado:</w:t>
-      </w:r>
-    </w:p>
-    <w:p>
-      <w:pPr>
-        <w:pStyle w:val="Prrafodelista"/>
-        <w:spacing w:line="240" w:lineRule="auto"/>
-        <w:ind w:left="1004" w:firstLine="272"/>
-        <w:rPr>
-          <w:sz w:val="24"/>
-          <w:szCs w:val="24"/>
-        </w:rPr>
-      </w:pPr>
-      <w:r>
-        <w:rPr>
-          <w:sz w:val="24"/>
-          <w:szCs w:val="24"/>
-        </w:rPr>
-        <w:t>Todo objeto posee un estado, definido por sus atributos y que define las propiedades del objeto.</w:t>
-      </w:r>
-    </w:p>
-    <w:p>
-      <w:pPr>
-        <w:pStyle w:val="Prrafodelista"/>
-        <w:spacing w:line="240" w:lineRule="auto"/>
-        <w:ind w:left="1004" w:firstLine="272"/>
-        <w:rPr>
-          <w:sz w:val="24"/>
-          <w:szCs w:val="24"/>
-        </w:rPr>
-      </w:pPr>
-      <w:r>
-        <w:rPr>
-          <w:sz w:val="24"/>
-          <w:szCs w:val="24"/>
-        </w:rPr>
-        <w:t>El estado de un objeto es la apariencia que el objeto presenta al usuario.</w:t>
-      </w:r>
-    </w:p>
-    <w:p>
-      <w:pPr>
-        <w:pStyle w:val="Prrafodelista"/>
-        <w:spacing w:line="240" w:lineRule="auto"/>
-        <w:ind w:left="1004" w:firstLine="272"/>
-        <w:rPr>
-          <w:sz w:val="24"/>
-          <w:szCs w:val="24"/>
-        </w:rPr>
-      </w:pPr>
-    </w:p>
-    <w:p>
-      <w:pPr>
-        <w:pStyle w:val="Prrafodelista"/>
-        <w:spacing w:line="240" w:lineRule="auto"/>
-        <w:ind w:left="0" w:firstLine="272"/>
-        <w:rPr>
-          <w:sz w:val="24"/>
-          <w:szCs w:val="24"/>
-        </w:rPr>
-      </w:pPr>
-      <w:r>
-        <w:rPr>
-          <w:sz w:val="24"/>
-          <w:szCs w:val="24"/>
-        </w:rPr>
-        <w:t>También es necesario conocer que es la abstracción, ya que es el medio por que se consigue crear las clases que representan un problema. La abstracción es el proceso de simplificar o modelar la realidad.</w:t>
-      </w:r>
-    </w:p>
-    <w:p>
-      <w:pPr>
-        <w:pStyle w:val="Prrafodelista"/>
-        <w:spacing w:line="240" w:lineRule="auto"/>
-        <w:ind w:left="0" w:firstLine="272"/>
-        <w:rPr>
-          <w:sz w:val="24"/>
-          <w:szCs w:val="24"/>
-        </w:rPr>
-      </w:pPr>
-    </w:p>
-    <w:p>
-      <w:pPr>
-        <w:pStyle w:val="Prrafodelista"/>
-        <w:spacing w:line="240" w:lineRule="auto"/>
-        <w:ind w:left="0" w:firstLine="272"/>
-        <w:rPr>
-          <w:sz w:val="24"/>
-          <w:szCs w:val="24"/>
-        </w:rPr>
-      </w:pPr>
-      <w:r>
-        <w:rPr>
-          <w:sz w:val="24"/>
-          <w:szCs w:val="24"/>
-        </w:rPr>
-        <w:t>La abstracción se define como, separar por medio de una operación intelectual las cualidades de un objeto para considerarlas aisladamente o para considerar el mismo objeto en su pura esencia o noción.</w:t>
-      </w:r>
-      <w:r>
-        <w:rPr>
-          <w:sz w:val="24"/>
-          <w:szCs w:val="24"/>
-        </w:rPr>
-        <w:t xml:space="preserve"> También es una operación intelectual que ignora selectivamente partes de un todo para facilitar su comprensión.</w:t>
-      </w:r>
-    </w:p>
-    <w:p>
-      <w:pPr>
-        <w:pStyle w:val="Prrafodelista"/>
-        <w:numPr>
-          <w:ilvl w:val="0"/>
-          <w:numId w:val="40"/>
-        </w:numPr>
-        <w:spacing w:line="240" w:lineRule="auto"/>
-        <w:rPr>
-          <w:sz w:val="24"/>
-          <w:szCs w:val="24"/>
-        </w:rPr>
-      </w:pPr>
-      <w:r>
-        <w:rPr>
-          <w:sz w:val="24"/>
-          <w:szCs w:val="24"/>
-        </w:rPr>
-        <w:lastRenderedPageBreak/>
-        <w:t>La abstracción es un proceso natural y mental.</w:t>
-      </w:r>
-    </w:p>
-    <w:p>
-      <w:pPr>
-        <w:pStyle w:val="Prrafodelista"/>
-        <w:numPr>
-          <w:ilvl w:val="0"/>
-          <w:numId w:val="40"/>
-        </w:numPr>
-        <w:spacing w:line="240" w:lineRule="auto"/>
-        <w:rPr>
-          <w:sz w:val="24"/>
-          <w:szCs w:val="24"/>
-        </w:rPr>
-      </w:pPr>
-      <w:r>
-        <w:rPr>
-          <w:sz w:val="24"/>
-          <w:szCs w:val="24"/>
-        </w:rPr>
-        <w:t>El lenguaje natural es un proceso de abstracción.</w:t>
-      </w:r>
-    </w:p>
-    <w:p>
-      <w:pPr>
-        <w:pStyle w:val="Prrafodelista"/>
-        <w:numPr>
-          <w:ilvl w:val="0"/>
-          <w:numId w:val="40"/>
-        </w:numPr>
-        <w:spacing w:line="240" w:lineRule="auto"/>
-        <w:rPr>
-          <w:sz w:val="24"/>
-          <w:szCs w:val="24"/>
-        </w:rPr>
-      </w:pPr>
-      <w:r>
-        <w:rPr>
-          <w:sz w:val="24"/>
-          <w:szCs w:val="24"/>
-        </w:rPr>
-        <w:t>Una aplicación es una descripción abstracta de un fenómeno que existe en el mundo real.</w:t>
-      </w:r>
-    </w:p>
-    <w:p>
-      <w:pPr>
-        <w:pStyle w:val="Prrafodelista"/>
-        <w:numPr>
-          <w:ilvl w:val="0"/>
-          <w:numId w:val="40"/>
-        </w:numPr>
-        <w:spacing w:line="240" w:lineRule="auto"/>
-        <w:rPr>
-          <w:sz w:val="24"/>
-          <w:szCs w:val="24"/>
-        </w:rPr>
-      </w:pPr>
-      <w:r>
-        <w:rPr>
-          <w:sz w:val="24"/>
-          <w:szCs w:val="24"/>
-        </w:rPr>
-        <w:t>La abstracción se realiza en un grado o nivel.</w:t>
+        <w:t>Tipos de herencia</w:t>
+      </w:r>
+    </w:p>
+    <w:p>
+      <w:pPr>
+        <w:spacing w:line="240" w:lineRule="auto"/>
+        <w:ind w:left="284" w:firstLine="284"/>
+        <w:rPr>
+          <w:sz w:val="24"/>
+          <w:szCs w:val="24"/>
+        </w:rPr>
+      </w:pPr>
+      <w:r>
+        <w:rPr>
+          <w:sz w:val="24"/>
+          <w:szCs w:val="24"/>
+        </w:rPr>
+        <w:t>En el caso del lenguaje de programación escogido para está práctica y utilizado en esta cátedra existen dos tipos de herencia.</w:t>
+      </w:r>
+    </w:p>
+    <w:p>
+      <w:pPr>
+        <w:spacing w:line="240" w:lineRule="auto"/>
+        <w:ind w:left="284" w:firstLine="284"/>
+        <w:rPr>
+          <w:sz w:val="24"/>
+          <w:szCs w:val="24"/>
+        </w:rPr>
+      </w:pPr>
+      <w:r>
+        <w:rPr>
+          <w:sz w:val="24"/>
+          <w:szCs w:val="24"/>
+        </w:rPr>
+        <w:t>El primer tipo de herencia</w:t>
+      </w:r>
+      <w:r>
+        <w:rPr>
+          <w:sz w:val="24"/>
+          <w:szCs w:val="24"/>
+        </w:rPr>
+        <w:t xml:space="preserve"> es la herencia de estructura de datos y comportamiento, donde una clase hija obtiene todo lo que su padre le proporciona, tanto datos como comportamiento.</w:t>
+      </w:r>
+    </w:p>
+    <w:p>
+      <w:pPr>
+        <w:spacing w:line="240" w:lineRule="auto"/>
+        <w:ind w:left="284" w:firstLine="284"/>
+        <w:rPr>
+          <w:sz w:val="24"/>
+          <w:szCs w:val="24"/>
+        </w:rPr>
+      </w:pPr>
+      <w:r>
+        <w:rPr>
+          <w:sz w:val="24"/>
+          <w:szCs w:val="24"/>
+        </w:rPr>
+        <w:t>El segundo tipo de herencia, es la herencia de comportamiento, la cual se aplica con interfaces, esta herencia permite definir el comportamiento que se va a heredar por los elementos hijos.</w:t>
       </w:r>
     </w:p>
     <w:p>
@@ -2750,13 +2365,6 @@
           <w:szCs w:val="24"/>
         </w:rPr>
       </w:pPr>
-      <w:r>
-        <w:rPr>
-          <w:sz w:val="24"/>
-          <w:szCs w:val="24"/>
-        </w:rPr>
-        <w:t>Tipos de abstracción: Abstracción procedimental, abstracción de datos, y abstracción de iteración.</w:t>
-      </w:r>
     </w:p>
     <w:p>
       <w:pPr>
@@ -2772,70 +2380,37 @@
           <w:sz w:val="24"/>
           <w:szCs w:val="24"/>
         </w:rPr>
-        <w:t>Es preciso conocer que tipos de dependencia existen, ya que hay que tenerlos en cuenta durante el proceso de abstracción:</w:t>
-      </w:r>
-    </w:p>
-    <w:p>
-      <w:pPr>
-        <w:pStyle w:val="Prrafodelista"/>
-        <w:numPr>
-          <w:ilvl w:val="0"/>
-          <w:numId w:val="44"/>
-        </w:numPr>
-        <w:spacing w:line="240" w:lineRule="auto"/>
-        <w:rPr>
-          <w:sz w:val="24"/>
-          <w:szCs w:val="24"/>
-        </w:rPr>
-      </w:pPr>
-      <w:r>
-        <w:rPr>
-          <w:sz w:val="24"/>
-          <w:szCs w:val="24"/>
-        </w:rPr>
-        <w:t>Cohesión: Cada módulo se refiere a un único proceso o entidad</w:t>
-      </w:r>
-      <w:r>
-        <w:rPr>
-          <w:sz w:val="24"/>
-          <w:szCs w:val="24"/>
-        </w:rPr>
-        <w:t xml:space="preserve">. </w:t>
-      </w:r>
-      <w:r>
-        <w:rPr>
-          <w:sz w:val="24"/>
-          <w:szCs w:val="24"/>
-        </w:rPr>
-        <w:t>Nos dice que la información que almacena una clase debe de ser coherente y debe estar (en la medida de lo posible) relacionada con la clase.</w:t>
-      </w:r>
-    </w:p>
-    <w:p>
-      <w:pPr>
-        <w:pStyle w:val="Prrafodelista"/>
-        <w:numPr>
-          <w:ilvl w:val="0"/>
-          <w:numId w:val="44"/>
-        </w:numPr>
-        <w:spacing w:line="240" w:lineRule="auto"/>
-        <w:rPr>
-          <w:sz w:val="24"/>
-          <w:szCs w:val="24"/>
-        </w:rPr>
-      </w:pPr>
-      <w:r>
-        <w:rPr>
-          <w:sz w:val="24"/>
-          <w:szCs w:val="24"/>
-        </w:rPr>
-        <w:t xml:space="preserve">Acoplamiento: Mide el grado de relación de un módulo con los demás. </w:t>
-      </w:r>
-      <w:r>
-        <w:rPr>
-          <w:sz w:val="24"/>
-          <w:szCs w:val="24"/>
-        </w:rPr>
-        <w:t>Es la idea de tener las clases lo menos ligadas entre sí que se pueda.</w:t>
+        <w:t>También será necesario tener un conocimiento básico de física, relacionado con el movimiento re</w:t>
+      </w:r>
+      <w:r>
+        <w:rPr>
+          <w:sz w:val="24"/>
+          <w:szCs w:val="24"/>
+        </w:rPr>
+        <w:t xml:space="preserve">ctilíneo uniformemente variado. </w:t>
+      </w:r>
+      <w:r>
+        <w:rPr>
+          <w:sz w:val="24"/>
+          <w:szCs w:val="24"/>
+        </w:rPr>
+        <w:t xml:space="preserve">Se denomina así a aquel movimiento rectilíneo que se caracteriza porque su aceleración </w:t>
+      </w:r>
+      <w:r>
+        <w:rPr>
+          <w:b/>
+          <w:bCs/>
+          <w:sz w:val="24"/>
+          <w:szCs w:val="24"/>
+        </w:rPr>
+        <w:t>a</w:t>
+      </w:r>
+      <w:r>
+        <w:rPr>
+          <w:sz w:val="24"/>
+          <w:szCs w:val="24"/>
+        </w:rPr>
+        <w:t xml:space="preserve"> permanece constante en el tiempo (en módulo y dirección).</w:t>
       </w:r>
     </w:p>
     <w:p>
@@ -2852,7 +2427,7 @@
           <w:sz w:val="24"/>
           <w:szCs w:val="24"/>
         </w:rPr>
-        <w:t>También es importante conoces la sobrecarga. Es la posibilidad de tener dos o más métodos con el mismo nombre pero funcionalidad diferente. Se usará una u otra dependiendo de la firma del método. La sobrecarga se da siempre dentro de una sola clase.</w:t>
+        <w:t>En este tipo de movimiento el valor de la velocidad aumenta o disminuye uniformemente al transcurrir el tiempo, esto quiere decir que los cambios de velocidad son proporcionales al tiempo transcurrido, o, lo que es equivalente, en tiempos iguales la velocidad del móvil aumenta o disminuye en una misma cantidad.</w:t>
       </w:r>
     </w:p>
     <w:p>
@@ -2869,250 +2444,117 @@
           <w:sz w:val="24"/>
           <w:szCs w:val="24"/>
         </w:rPr>
-        <w:t>Para realizar esta práctica se precisa de una plataforma con el sistema Java instalado, tanto el sistema de ejecución (JRE, Java Runtime Enviroment) como el conjunto de herramientas y librerías de desarrollo de Java (JDK, Java Developer Kit).</w:t>
+        <w:t>Veamos un ejemplo:</w:t>
       </w:r>
     </w:p>
     <w:p>
       <w:pPr>
         <w:spacing w:line="240" w:lineRule="auto"/>
         <w:ind w:firstLine="284"/>
-        <w:rPr>
-          <w:sz w:val="24"/>
-          <w:szCs w:val="24"/>
-        </w:rPr>
-      </w:pPr>
-      <w:r>
-        <w:rPr>
-          <w:sz w:val="24"/>
-          <w:szCs w:val="24"/>
-        </w:rPr>
-        <w:t>Es necesario conocer</w:t>
-      </w:r>
-      <w:r>
-        <w:rPr>
-          <w:sz w:val="24"/>
-          <w:szCs w:val="24"/>
-        </w:rPr>
-        <w:t xml:space="preserve"> algunas</w:t>
-      </w:r>
-      <w:r>
-        <w:rPr>
-          <w:sz w:val="24"/>
-          <w:szCs w:val="24"/>
-        </w:rPr>
-        <w:t xml:space="preserve"> las herramientas de desarrollo de java</w:t>
-      </w:r>
-      <w:r>
-        <w:rPr>
-          <w:sz w:val="24"/>
-          <w:szCs w:val="24"/>
-        </w:rPr>
-        <w:t xml:space="preserve"> para poder realizar la práctica</w:t>
-      </w:r>
-      <w:r>
-        <w:rPr>
-          <w:sz w:val="24"/>
-          <w:szCs w:val="24"/>
-        </w:rPr>
-        <w:t xml:space="preserve">: </w:t>
-      </w:r>
-      <w:r>
-        <w:rPr>
-          <w:sz w:val="24"/>
-          <w:szCs w:val="24"/>
-        </w:rPr>
-        <w:t xml:space="preserve">java, </w:t>
-      </w:r>
-      <w:proofErr w:type="spellStart"/>
-      <w:r>
-        <w:rPr>
-          <w:sz w:val="24"/>
-          <w:szCs w:val="24"/>
-        </w:rPr>
-        <w:t>javac</w:t>
-      </w:r>
-      <w:proofErr w:type="spellEnd"/>
-      <w:r>
-        <w:rPr>
-          <w:sz w:val="24"/>
-          <w:szCs w:val="24"/>
-        </w:rPr>
-        <w:t xml:space="preserve">, y </w:t>
-      </w:r>
-      <w:proofErr w:type="spellStart"/>
-      <w:r>
-        <w:rPr>
-          <w:sz w:val="24"/>
-          <w:szCs w:val="24"/>
-        </w:rPr>
-        <w:t>javadoc</w:t>
-      </w:r>
-      <w:proofErr w:type="spellEnd"/>
-      <w:r>
-        <w:rPr>
-          <w:sz w:val="24"/>
-          <w:szCs w:val="24"/>
-        </w:rPr>
-        <w:t>.</w:t>
-      </w:r>
-    </w:p>
-    <w:p>
-      <w:pPr>
-        <w:pStyle w:val="Prrafodelista"/>
-        <w:numPr>
-          <w:ilvl w:val="0"/>
-          <w:numId w:val="45"/>
-        </w:numPr>
-        <w:spacing w:line="240" w:lineRule="auto"/>
-        <w:rPr>
-          <w:sz w:val="24"/>
-          <w:szCs w:val="24"/>
-        </w:rPr>
-      </w:pPr>
-      <w:r>
-        <w:rPr>
-          <w:sz w:val="24"/>
-          <w:szCs w:val="24"/>
-        </w:rPr>
-        <w:t>java: es la máquina virtual que interpreta los ficheros pre-compilados de java.</w:t>
-      </w:r>
-    </w:p>
-    <w:p>
-      <w:pPr>
-        <w:pStyle w:val="Prrafodelista"/>
-        <w:numPr>
-          <w:ilvl w:val="0"/>
-          <w:numId w:val="45"/>
-        </w:numPr>
-        <w:spacing w:line="240" w:lineRule="auto"/>
-        <w:rPr>
-          <w:sz w:val="24"/>
-          <w:szCs w:val="24"/>
-        </w:rPr>
-      </w:pPr>
-      <w:r>
-        <w:rPr>
-          <w:sz w:val="24"/>
-          <w:szCs w:val="24"/>
-        </w:rPr>
-        <w:t>javac: es la herramienta que compila las fuentes de java para que sean interpretadas por la máquina virtual.</w:t>
-      </w:r>
-    </w:p>
-    <w:p>
-      <w:pPr>
-        <w:pStyle w:val="Prrafodelista"/>
-        <w:numPr>
-          <w:ilvl w:val="0"/>
-          <w:numId w:val="45"/>
-        </w:numPr>
-        <w:spacing w:line="240" w:lineRule="auto"/>
-        <w:rPr>
-          <w:sz w:val="24"/>
-          <w:szCs w:val="24"/>
-        </w:rPr>
-      </w:pPr>
-      <w:r>
-        <w:rPr>
-          <w:sz w:val="24"/>
-          <w:szCs w:val="24"/>
-        </w:rPr>
-        <w:t xml:space="preserve">javadoc: es la herramienta que genera la documentación a partir de las fuentes, esta documentación es generada en formato </w:t>
-      </w:r>
-      <w:proofErr w:type="spellStart"/>
-      <w:r>
-        <w:rPr>
-          <w:sz w:val="24"/>
-          <w:szCs w:val="24"/>
-        </w:rPr>
-        <w:t>html</w:t>
-      </w:r>
-      <w:proofErr w:type="spellEnd"/>
-      <w:r>
-        <w:rPr>
-          <w:sz w:val="24"/>
-          <w:szCs w:val="24"/>
-        </w:rPr>
-        <w:t xml:space="preserve"> (página web).</w:t>
-      </w:r>
-      <w:bookmarkStart w:id="1" w:name="_GoBack"/>
-      <w:bookmarkEnd w:id="1"/>
-    </w:p>
-    <w:p>
-      <w:pPr>
-        <w:pStyle w:val="Prrafodelista"/>
-        <w:numPr>
-          <w:ilvl w:val="0"/>
-          <w:numId w:val="45"/>
-        </w:numPr>
-        <w:spacing w:line="240" w:lineRule="auto"/>
-        <w:rPr>
-          <w:sz w:val="24"/>
-          <w:szCs w:val="24"/>
-        </w:rPr>
-      </w:pPr>
-      <w:proofErr w:type="spellStart"/>
-      <w:r>
-        <w:rPr>
-          <w:sz w:val="24"/>
-          <w:szCs w:val="24"/>
-        </w:rPr>
-        <w:t>jar</w:t>
-      </w:r>
-      <w:proofErr w:type="spellEnd"/>
-      <w:r>
-        <w:rPr>
-          <w:sz w:val="24"/>
-          <w:szCs w:val="24"/>
-        </w:rPr>
-        <w:t xml:space="preserve">: es la herramienta que combina múltiples ficheros in un archivo de extensión </w:t>
-      </w:r>
-      <w:proofErr w:type="spellStart"/>
-      <w:r>
-        <w:rPr>
-          <w:sz w:val="24"/>
-          <w:szCs w:val="24"/>
-        </w:rPr>
-        <w:t>jar</w:t>
-      </w:r>
-      <w:proofErr w:type="spellEnd"/>
-      <w:r>
-        <w:rPr>
-          <w:sz w:val="24"/>
-          <w:szCs w:val="24"/>
-        </w:rPr>
-        <w:t xml:space="preserve">. </w:t>
-      </w:r>
-      <w:r>
-        <w:rPr>
-          <w:sz w:val="24"/>
-          <w:szCs w:val="24"/>
-        </w:rPr>
-        <w:t xml:space="preserve">Este tipo de ficheros contienen las clases compiladas, y permiten su </w:t>
-      </w:r>
-      <w:r>
-        <w:rPr>
-          <w:sz w:val="24"/>
-          <w:szCs w:val="24"/>
-        </w:rPr>
-        <w:t>ejecución</w:t>
-      </w:r>
-      <w:r>
-        <w:rPr>
-          <w:sz w:val="24"/>
-          <w:szCs w:val="24"/>
-        </w:rPr>
-        <w:t>.</w:t>
-      </w:r>
-    </w:p>
-    <w:p>
-      <w:pPr>
-        <w:pStyle w:val="Prrafodelista"/>
-        <w:spacing w:line="240" w:lineRule="auto"/>
-        <w:ind w:left="0"/>
-        <w:outlineLvl w:val="0"/>
-        <w:rPr>
-          <w:sz w:val="28"/>
-          <w:szCs w:val="28"/>
+        <w:jc w:val="center"/>
+        <w:rPr>
+          <w:sz w:val="24"/>
+          <w:szCs w:val="24"/>
+        </w:rPr>
+      </w:pPr>
+      <w:r>
+        <w:rPr>
+          <w:sz w:val="24"/>
+          <w:szCs w:val="24"/>
+        </w:rPr>
+        <w:drawing>
+          <wp:inline distT="0" distB="0" distL="0" distR="0" wp14:anchorId="734371A5" wp14:editId="3603683A">
+            <wp:extent cx="3810000" cy="1463040"/>
+            <wp:effectExtent l="0" t="0" r="0" b="0"/>
+            <wp:docPr id="1" name="Imagen 1" descr="http://www.didactika.com/fisica/cinematica/images/a026.jpg"/>
+            <wp:cNvGraphicFramePr>
+              <a:graphicFrameLocks xmlns:a="http://schemas.openxmlformats.org/drawingml/2006/main" noChangeAspect="1"/>
+            </wp:cNvGraphicFramePr>
+            <a:graphic xmlns:a="http://schemas.openxmlformats.org/drawingml/2006/main">
+              <a:graphicData uri="http://schemas.openxmlformats.org/drawingml/2006/picture">
+                <pic:pic xmlns:pic="http://schemas.openxmlformats.org/drawingml/2006/picture">
+                  <pic:nvPicPr>
+                    <pic:cNvPr id="0" name="Picture 1" descr="http://www.didactika.com/fisica/cinematica/images/a026.jpg"/>
+                    <pic:cNvPicPr>
+                      <a:picLocks noChangeAspect="1" noChangeArrowheads="1"/>
+                    </pic:cNvPicPr>
+                  </pic:nvPicPr>
+                  <pic:blipFill>
+                    <a:blip r:embed="rId11">
+                      <a:extLst>
+                        <a:ext uri="{28A0092B-C50C-407E-A947-70E740481C1C}">
+                          <a14:useLocalDpi xmlns:a14="http://schemas.microsoft.com/office/drawing/2010/main" val="0"/>
+                        </a:ext>
+                      </a:extLst>
+                    </a:blip>
+                    <a:srcRect/>
+                    <a:stretch>
+                      <a:fillRect/>
+                    </a:stretch>
+                  </pic:blipFill>
+                  <pic:spPr bwMode="auto">
+                    <a:xfrm>
+                      <a:off x="0" y="0"/>
+                      <a:ext cx="3810000" cy="1463040"/>
+                    </a:xfrm>
+                    <a:prstGeom prst="rect">
+                      <a:avLst/>
+                    </a:prstGeom>
+                    <a:noFill/>
+                    <a:ln>
+                      <a:noFill/>
+                    </a:ln>
+                  </pic:spPr>
+                </pic:pic>
+              </a:graphicData>
+            </a:graphic>
+          </wp:inline>
+        </w:drawing>
+      </w:r>
+    </w:p>
+    <w:p>
+      <w:pPr>
+        <w:spacing w:line="240" w:lineRule="auto"/>
+        <w:ind w:firstLine="284"/>
+        <w:rPr>
+          <w:rFonts w:cs="Times New Roman"/>
+        </w:rPr>
+      </w:pPr>
+      <w:r>
+        <w:rPr>
+          <w:sz w:val="24"/>
+          <w:szCs w:val="24"/>
+        </w:rPr>
+        <w:t>En este caso tenemos un móvil que se mueve horizontalmente describiendo un MRUV en donde en cada segundo el valor de su velocidad aumenta en 2 m/s. Debido a esto, el valor de la aceleración constante con que se mueve el móvil es 2 metros por segundo cuadrado:</w:t>
+      </w:r>
+    </w:p>
+    <w:p>
+      <w:pPr>
+        <w:spacing w:line="240" w:lineRule="auto"/>
+        <w:ind w:firstLine="284"/>
+        <w:jc w:val="center"/>
+        <w:rPr>
+          <w:sz w:val="24"/>
+          <w:szCs w:val="24"/>
+        </w:rPr>
+      </w:pPr>
+      <w:r>
+        <w:rPr>
+          <w:b/>
+          <w:bCs/>
+          <w:sz w:val="24"/>
+          <w:szCs w:val="24"/>
+        </w:rPr>
+        <w:t>a = 2 m/s2</w:t>
+      </w:r>
+    </w:p>
+    <w:p>
+      <w:pPr>
+        <w:spacing w:line="240" w:lineRule="auto"/>
+        <w:ind w:firstLine="284"/>
+        <w:rPr>
+          <w:sz w:val="24"/>
+          <w:szCs w:val="24"/>
         </w:rPr>
       </w:pPr>
     </w:p>
@@ -3131,7 +2573,7 @@
           <w:szCs w:val="32"/>
         </w:rPr>
       </w:pPr>
-      <w:bookmarkStart w:id="2" w:name="_Toc341342822"/>
+      <w:bookmarkStart w:id="1" w:name="_Toc341342822"/>
       <w:r>
         <w:rPr>
           <w:b/>
@@ -3141,66 +2583,143 @@
         </w:rPr>
         <w:t>Objetivos</w:t>
       </w:r>
+      <w:bookmarkEnd w:id="1"/>
+    </w:p>
+    <w:p>
+      <w:pPr>
+        <w:pStyle w:val="Prrafodelista"/>
+        <w:numPr>
+          <w:ilvl w:val="1"/>
+          <w:numId w:val="3"/>
+        </w:numPr>
+        <w:spacing w:line="240" w:lineRule="auto"/>
+        <w:ind w:left="426"/>
+        <w:outlineLvl w:val="0"/>
+        <w:rPr>
+          <w:sz w:val="28"/>
+          <w:szCs w:val="28"/>
+        </w:rPr>
+      </w:pPr>
+      <w:r>
+        <w:rPr>
+          <w:sz w:val="28"/>
+          <w:szCs w:val="28"/>
+          <w:u w:val="single"/>
+        </w:rPr>
+        <w:t>Generales</w:t>
+      </w:r>
+    </w:p>
+    <w:p>
+      <w:pPr>
+        <w:spacing w:line="240" w:lineRule="auto"/>
+        <w:ind w:left="426" w:firstLine="284"/>
+        <w:rPr>
+          <w:sz w:val="24"/>
+          <w:szCs w:val="24"/>
+        </w:rPr>
+      </w:pPr>
+      <w:r>
+        <w:rPr>
+          <w:sz w:val="24"/>
+          <w:szCs w:val="24"/>
+        </w:rPr>
+        <w:t xml:space="preserve">El objetivo de la </w:t>
+      </w:r>
+      <w:r>
+        <w:rPr>
+          <w:sz w:val="24"/>
+          <w:szCs w:val="24"/>
+        </w:rPr>
+        <w:t>práctica</w:t>
+      </w:r>
+      <w:r>
+        <w:rPr>
+          <w:sz w:val="24"/>
+          <w:szCs w:val="24"/>
+        </w:rPr>
+        <w:t xml:space="preserve"> es</w:t>
+      </w:r>
+      <w:r>
+        <w:rPr>
+          <w:sz w:val="24"/>
+          <w:szCs w:val="24"/>
+        </w:rPr>
+        <w:t xml:space="preserve"> trabajar con la herencia, una característica de la programación orientada a objetos.</w:t>
+      </w:r>
+      <w:r>
+        <w:rPr>
+          <w:sz w:val="24"/>
+          <w:szCs w:val="24"/>
+        </w:rPr>
+        <w:t xml:space="preserve"> Tratando de crear un sistema que represente una carrera ciclista.</w:t>
+      </w:r>
+      <w:bookmarkStart w:id="2" w:name="_GoBack"/>
       <w:bookmarkEnd w:id="2"/>
     </w:p>
     <w:p>
       <w:pPr>
         <w:spacing w:line="240" w:lineRule="auto"/>
-        <w:ind w:firstLine="284"/>
-        <w:rPr>
-          <w:sz w:val="24"/>
-          <w:szCs w:val="24"/>
-        </w:rPr>
-      </w:pPr>
-      <w:r>
-        <w:rPr>
-          <w:sz w:val="24"/>
-          <w:szCs w:val="24"/>
-        </w:rPr>
-        <w:t xml:space="preserve">El objetivo de la </w:t>
-      </w:r>
-      <w:r>
-        <w:rPr>
-          <w:sz w:val="24"/>
-          <w:szCs w:val="24"/>
-        </w:rPr>
-        <w:t>práctica</w:t>
-      </w:r>
-      <w:r>
-        <w:rPr>
-          <w:sz w:val="24"/>
-          <w:szCs w:val="24"/>
-        </w:rPr>
-        <w:t xml:space="preserve"> es la introducción al leguaje java. Para ello vamos a hacer una aplicación que sea capad de sumar, restar, multiplicar, dividir números racionales. Tiene que ser capad de leer datos tipo int, float y double</w:t>
-      </w:r>
-      <w:r>
-        <w:rPr>
-          <w:sz w:val="24"/>
-          <w:szCs w:val="24"/>
-        </w:rPr>
-        <w:t xml:space="preserve">, y trabajar con </w:t>
-      </w:r>
-      <w:r>
-        <w:rPr>
-          <w:sz w:val="24"/>
-          <w:szCs w:val="24"/>
-        </w:rPr>
-        <w:t>arrays de tipos de dato básicos.</w:t>
-      </w:r>
-    </w:p>
-    <w:p>
-      <w:pPr>
-        <w:rPr>
-          <w:sz w:val="24"/>
-          <w:szCs w:val="24"/>
-        </w:rPr>
-      </w:pPr>
-      <w:r>
-        <w:rPr>
-          <w:sz w:val="24"/>
-          <w:szCs w:val="24"/>
-        </w:rPr>
-        <w:br w:type="page"/>
+        <w:ind w:left="426" w:firstLine="284"/>
+        <w:rPr>
+          <w:sz w:val="24"/>
+          <w:szCs w:val="24"/>
+        </w:rPr>
+      </w:pPr>
+      <w:r>
+        <w:rPr>
+          <w:sz w:val="24"/>
+          <w:szCs w:val="24"/>
+        </w:rPr>
+        <w:lastRenderedPageBreak/>
+        <w:t>Para ello se recurrirá a los conocimientos sobre polimorfismo, sobrecarga, sobrescritura, vinculación estática y dinámica. Se utilizarán en la medida que sean necesarios.</w:t>
+      </w:r>
+    </w:p>
+    <w:p>
+      <w:pPr>
+        <w:pStyle w:val="Prrafodelista"/>
+        <w:numPr>
+          <w:ilvl w:val="1"/>
+          <w:numId w:val="3"/>
+        </w:numPr>
+        <w:spacing w:line="240" w:lineRule="auto"/>
+        <w:ind w:left="426"/>
+        <w:outlineLvl w:val="0"/>
+        <w:rPr>
+          <w:sz w:val="24"/>
+          <w:szCs w:val="24"/>
+          <w:u w:val="single"/>
+        </w:rPr>
+      </w:pPr>
+      <w:r>
+        <w:rPr>
+          <w:sz w:val="24"/>
+          <w:szCs w:val="24"/>
+          <w:u w:val="single"/>
+        </w:rPr>
+        <w:t>Particulares</w:t>
+      </w:r>
+    </w:p>
+    <w:p>
+      <w:pPr>
+        <w:pStyle w:val="Prrafodelista"/>
+        <w:numPr>
+          <w:ilvl w:val="0"/>
+          <w:numId w:val="48"/>
+        </w:numPr>
+        <w:spacing w:line="240" w:lineRule="auto"/>
+        <w:outlineLvl w:val="0"/>
+        <w:rPr>
+          <w:sz w:val="24"/>
+          <w:szCs w:val="24"/>
+          <w:u w:val="single"/>
+        </w:rPr>
+      </w:pPr>
+      <w:r>
+        <w:rPr>
+          <w:sz w:val="24"/>
+          <w:szCs w:val="24"/>
+        </w:rPr>
+        <w:t>Estudiar la herencia simple y múltiple</w:t>
       </w:r>
     </w:p>
     <w:p>
@@ -3677,7 +3196,15 @@
           <w:sz w:val="24"/>
           <w:szCs w:val="24"/>
         </w:rPr>
-        <w:t>es una propuesta tecnológica que es adoptada por una comunidad de programadores cuyo núcleo central es incuestionable en cuanto a que unívocamente trata de resolver uno o varios problemas claramente delimitados. La resolución de estos problemas debe suponer consecuentemente un avance significativo en al menos un parámetro que afecte a la ingeniería de software. Tiene una estrecha relación con la formalización de determinados lenguajes en su momento de definición. Un paradigma de programación está delimitado en el tiempo en cuanto a aceptación y uso ya que nuevos paradigmas aportan nuevas o mejores soluciones que la sustituyen parcial o totalmente.</w:t>
+        <w:t xml:space="preserve">es una propuesta tecnológica que es adoptada por una comunidad de programadores cuyo núcleo central es incuestionable en cuanto a que unívocamente trata de resolver uno o varios problemas claramente delimitados. La resolución de estos problemas debe suponer consecuentemente un avance </w:t>
+      </w:r>
+      <w:r>
+        <w:rPr>
+          <w:sz w:val="24"/>
+          <w:szCs w:val="24"/>
+        </w:rPr>
+        <w:lastRenderedPageBreak/>
+        <w:t>significativo en al menos un parámetro que afecte a la ingeniería de software. Tiene una estrecha relación con la formalización de determinados lenguajes en su momento de definición. Un paradigma de programación está delimitado en el tiempo en cuanto a aceptación y uso ya que nuevos paradigmas aportan nuevas o mejores soluciones que la sustituyen parcial o totalmente.</w:t>
       </w:r>
     </w:p>
     <w:p>
@@ -3704,7 +3231,6 @@
           <w:sz w:val="28"/>
           <w:szCs w:val="28"/>
         </w:rPr>
-        <w:lastRenderedPageBreak/>
         <w:t xml:space="preserve">  </w:t>
       </w:r>
       <w:r>
@@ -3745,7 +3271,7 @@
         </w:rPr>
         <w:t xml:space="preserve">Es un </w:t>
       </w:r>
-      <w:hyperlink r:id="rId10" w:tooltip="Paradigma de programación" w:history="1">
+      <w:hyperlink r:id="rId12" w:tooltip="Paradigma de programación" w:history="1">
         <w:r>
           <w:rPr>
             <w:sz w:val="24"/>
@@ -3761,7 +3287,7 @@
         </w:rPr>
         <w:t xml:space="preserve"> que describe la programación en términos del estado del programa y sentencias que cambian dicho estado. Los programas imperativos son un conjunto de instrucciones que le indican al </w:t>
       </w:r>
-      <w:hyperlink r:id="rId11" w:tooltip="Computador" w:history="1">
+      <w:hyperlink r:id="rId13" w:tooltip="Computador" w:history="1">
         <w:r>
           <w:rPr>
             <w:sz w:val="24"/>
@@ -3806,7 +3332,7 @@
         </w:rPr>
         <w:t xml:space="preserve">Los lenguajes imperativos de alto nivel usan </w:t>
       </w:r>
-      <w:hyperlink r:id="rId12" w:tooltip="Variable (programación)" w:history="1">
+      <w:hyperlink r:id="rId14" w:tooltip="Variable (programación)" w:history="1">
         <w:r>
           <w:rPr>
             <w:sz w:val="24"/>
@@ -3899,7 +3425,7 @@
         </w:rPr>
         <w:t xml:space="preserve">s un </w:t>
       </w:r>
-      <w:hyperlink r:id="rId13" w:tooltip="Paradigma de programación" w:history="1">
+      <w:hyperlink r:id="rId15" w:tooltip="Paradigma de programación" w:history="1">
         <w:r>
           <w:rPr>
             <w:sz w:val="24"/>
@@ -3915,7 +3441,7 @@
         </w:rPr>
         <w:t xml:space="preserve"> declarativa basado en la utilización de </w:t>
       </w:r>
-      <w:hyperlink r:id="rId14" w:tooltip="Función matemática" w:history="1">
+      <w:hyperlink r:id="rId16" w:tooltip="Función matemática" w:history="1">
         <w:r>
           <w:rPr>
             <w:sz w:val="24"/>
@@ -3931,7 +3457,7 @@
         </w:rPr>
         <w:t xml:space="preserve"> que no maneja datos mutables o de estado. Enfatiza la aplicación de funciones, en contraste con el estilo de </w:t>
       </w:r>
-      <w:hyperlink r:id="rId15" w:tooltip="Programación imperativa" w:history="1">
+      <w:hyperlink r:id="rId17" w:tooltip="Programación imperativa" w:history="1">
         <w:r>
           <w:rPr>
             <w:sz w:val="24"/>
@@ -3947,7 +3473,7 @@
         </w:rPr>
         <w:t xml:space="preserve">, que enfatiza los cambios de estado. La programación funcional tiene sus raíces en el </w:t>
       </w:r>
-      <w:hyperlink r:id="rId16" w:tooltip="Cálculo lambda" w:history="1">
+      <w:hyperlink r:id="rId18" w:tooltip="Cálculo lambda" w:history="1">
         <w:r>
           <w:rPr>
             <w:sz w:val="24"/>
@@ -4093,7 +3619,7 @@
         </w:rPr>
         <w:t xml:space="preserve">La mayoría de los lenguajes de programación lógica se basan en la </w:t>
       </w:r>
-      <w:hyperlink r:id="rId17" w:tooltip="Teoría del orden" w:history="1">
+      <w:hyperlink r:id="rId19" w:tooltip="Teoría del orden" w:history="1">
         <w:r>
           <w:rPr>
             <w:sz w:val="24"/>
@@ -4109,7 +3635,7 @@
         </w:rPr>
         <w:t xml:space="preserve">, aunque también incorporan algunos comportamientos de orden superior como la </w:t>
       </w:r>
-      <w:hyperlink r:id="rId18" w:tooltip="Lógica difusa" w:history="1">
+      <w:hyperlink r:id="rId20" w:tooltip="Lógica difusa" w:history="1">
         <w:r>
           <w:rPr>
             <w:sz w:val="24"/>
@@ -4125,7 +3651,7 @@
         </w:rPr>
         <w:t xml:space="preserve">. En este sentido, destacan los lenguajes funcionales, ya que se basan en el </w:t>
       </w:r>
-      <w:hyperlink r:id="rId19" w:tooltip="Cálculo lambda" w:history="1">
+      <w:hyperlink r:id="rId21" w:tooltip="Cálculo lambda" w:history="1">
         <w:r>
           <w:rPr>
             <w:sz w:val="24"/>
@@ -4141,7 +3667,7 @@
         </w:rPr>
         <w:t xml:space="preserve">, que es la única teoría lógica de orden superior que es demostradamente </w:t>
       </w:r>
-      <w:hyperlink r:id="rId20" w:tooltip="Teoría de la computabilidad" w:history="1">
+      <w:hyperlink r:id="rId22" w:tooltip="Teoría de la computabilidad" w:history="1">
         <w:r>
           <w:rPr>
             <w:sz w:val="24"/>
@@ -4234,7 +3760,7 @@
         </w:rPr>
         <w:t xml:space="preserve">n contraposición a la </w:t>
       </w:r>
-      <w:hyperlink r:id="rId21" w:tooltip="Programación imperativa" w:history="1">
+      <w:hyperlink r:id="rId23" w:tooltip="Programación imperativa" w:history="1">
         <w:r>
           <w:rPr>
             <w:sz w:val="24"/>
@@ -4250,7 +3776,7 @@
         </w:rPr>
         <w:t xml:space="preserve"> es un </w:t>
       </w:r>
-      <w:hyperlink r:id="rId22" w:tooltip="Paradigma de programación" w:history="1">
+      <w:hyperlink r:id="rId24" w:tooltip="Paradigma de programación" w:history="1">
         <w:r>
           <w:rPr>
             <w:sz w:val="24"/>
@@ -4266,7 +3792,7 @@
         </w:rPr>
         <w:t xml:space="preserve"> que está basado en el desarrollo de </w:t>
       </w:r>
-      <w:hyperlink r:id="rId23" w:tooltip="Software" w:history="1">
+      <w:hyperlink r:id="rId25" w:tooltip="Software" w:history="1">
         <w:r>
           <w:rPr>
             <w:sz w:val="24"/>
@@ -4282,7 +3808,7 @@
         </w:rPr>
         <w:t xml:space="preserve"> especificando o "declarando" un conjunto de condiciones, proposiciones, afirmaciones, restricciones, ecuaciones o transformaciones que describen el problema y detallan su solución. La solución es obtenida mediante mecanismos internos de control, sin especificar exactamente cómo encontrarla (tan sólo se le indica a la </w:t>
       </w:r>
-      <w:hyperlink r:id="rId24" w:tooltip="Computadora" w:history="1">
+      <w:hyperlink r:id="rId26" w:tooltip="Computadora" w:history="1">
         <w:r>
           <w:rPr>
             <w:sz w:val="24"/>
@@ -4298,7 +3824,7 @@
         </w:rPr>
         <w:t xml:space="preserve"> que es lo que se desea obtener o que es lo que se está buscando). No existen asignaciones destructivas, y las variables son utilizadas con </w:t>
       </w:r>
-      <w:hyperlink r:id="rId25" w:tooltip="Transparencia referencial" w:history="1">
+      <w:hyperlink r:id="rId27" w:tooltip="Transparencia referencial" w:history="1">
         <w:r>
           <w:rPr>
             <w:sz w:val="24"/>
@@ -4343,7 +3869,7 @@
         </w:rPr>
         <w:t xml:space="preserve">En la </w:t>
       </w:r>
-      <w:hyperlink r:id="rId26" w:tooltip="Programación imperativa" w:history="1">
+      <w:hyperlink r:id="rId28" w:tooltip="Programación imperativa" w:history="1">
         <w:r>
           <w:rPr>
             <w:sz w:val="24"/>
@@ -4359,7 +3885,7 @@
         </w:rPr>
         <w:t xml:space="preserve"> se describe paso a paso un conjunto de instrucciones que deben ejecutarse para variar el estado del programa y hallar la solución, es decir, un </w:t>
       </w:r>
-      <w:hyperlink r:id="rId27" w:tooltip="Algoritmo" w:history="1">
+      <w:hyperlink r:id="rId29" w:tooltip="Algoritmo" w:history="1">
         <w:r>
           <w:rPr>
             <w:sz w:val="24"/>
@@ -4404,7 +3930,7 @@
         </w:rPr>
         <w:t xml:space="preserve">En la programación declarativa las sentencias que se utilizan lo que hacen es describir el problema que se quiere solucionar, pero no las instrucciones necesarias para solucionarlo. Esto último se realizará mediante mecanismos internos de </w:t>
       </w:r>
-      <w:hyperlink r:id="rId28" w:tooltip="Inferencia" w:history="1">
+      <w:hyperlink r:id="rId30" w:tooltip="Inferencia" w:history="1">
         <w:r>
           <w:rPr>
             <w:sz w:val="24"/>
@@ -4500,7 +4026,7 @@
         </w:rPr>
         <w:t xml:space="preserve">s un </w:t>
       </w:r>
-      <w:hyperlink r:id="rId29" w:tooltip="Paradigma de programación" w:history="1">
+      <w:hyperlink r:id="rId31" w:tooltip="Paradigma de programación" w:history="1">
         <w:r>
           <w:rPr>
             <w:sz w:val="24"/>
@@ -4516,7 +4042,7 @@
         </w:rPr>
         <w:t xml:space="preserve"> que usa los </w:t>
       </w:r>
-      <w:hyperlink r:id="rId30" w:tooltip="Objetos (programación orientada a objetos)" w:history="1">
+      <w:hyperlink r:id="rId32" w:tooltip="Objetos (programación orientada a objetos)" w:history="1">
         <w:r>
           <w:rPr>
             <w:sz w:val="24"/>
@@ -4532,7 +4058,7 @@
         </w:rPr>
         <w:t xml:space="preserve"> en sus interacciones, para diseñar aplicaciones y programas </w:t>
       </w:r>
-      <w:hyperlink r:id="rId31" w:tooltip="Informática" w:history="1">
+      <w:hyperlink r:id="rId33" w:tooltip="Informática" w:history="1">
         <w:r>
           <w:rPr>
             <w:sz w:val="24"/>
@@ -4548,7 +4074,7 @@
         </w:rPr>
         <w:t xml:space="preserve">. Está basado en varias técnicas, incluyendo </w:t>
       </w:r>
-      <w:hyperlink r:id="rId32" w:tooltip="Herencia (informática)" w:history="1">
+      <w:hyperlink r:id="rId34" w:tooltip="Herencia (informática)" w:history="1">
         <w:r>
           <w:rPr>
             <w:sz w:val="24"/>
@@ -4564,7 +4090,7 @@
         </w:rPr>
         <w:t xml:space="preserve">, </w:t>
       </w:r>
-      <w:hyperlink r:id="rId33" w:tooltip="Cohesión (informática) (aún no redactado)" w:history="1">
+      <w:hyperlink r:id="rId35" w:tooltip="Cohesión (informática) (aún no redactado)" w:history="1">
         <w:r>
           <w:rPr>
             <w:sz w:val="24"/>
@@ -4580,7 +4106,7 @@
         </w:rPr>
         <w:t xml:space="preserve">, </w:t>
       </w:r>
-      <w:hyperlink r:id="rId34" w:tooltip="Abstracción (informática)" w:history="1">
+      <w:hyperlink r:id="rId36" w:tooltip="Abstracción (informática)" w:history="1">
         <w:r>
           <w:rPr>
             <w:sz w:val="24"/>
@@ -4596,7 +4122,7 @@
         </w:rPr>
         <w:t xml:space="preserve">, </w:t>
       </w:r>
-      <w:hyperlink r:id="rId35" w:tooltip="Polimorfismo (informática)" w:history="1">
+      <w:hyperlink r:id="rId37" w:tooltip="Polimorfismo (informática)" w:history="1">
         <w:r>
           <w:rPr>
             <w:sz w:val="24"/>
@@ -4612,7 +4138,7 @@
         </w:rPr>
         <w:t xml:space="preserve">, </w:t>
       </w:r>
-      <w:hyperlink r:id="rId36" w:tooltip="Acoplamiento (informática) (aún no redactado)" w:history="1">
+      <w:hyperlink r:id="rId38" w:tooltip="Acoplamiento (informática) (aún no redactado)" w:history="1">
         <w:r>
           <w:rPr>
             <w:sz w:val="24"/>
@@ -4628,7 +4154,7 @@
         </w:rPr>
         <w:t xml:space="preserve"> y </w:t>
       </w:r>
-      <w:hyperlink r:id="rId37" w:tooltip="Encapsulamiento (informática)" w:history="1">
+      <w:hyperlink r:id="rId39" w:tooltip="Encapsulamiento (informática)" w:history="1">
         <w:r>
           <w:rPr>
             <w:sz w:val="24"/>
@@ -4729,7 +4255,7 @@
         </w:rPr>
         <w:t xml:space="preserve">El comportamiento está definido por los </w:t>
       </w:r>
-      <w:hyperlink r:id="rId38" w:tooltip="Método (informática)" w:history="1">
+      <w:hyperlink r:id="rId40" w:tooltip="Método (informática)" w:history="1">
         <w:r>
           <w:rPr>
             <w:sz w:val="24"/>
@@ -4764,9 +4290,10 @@
           <w:sz w:val="24"/>
           <w:szCs w:val="24"/>
         </w:rPr>
+        <w:lastRenderedPageBreak/>
         <w:t xml:space="preserve">La identidad es una propiedad de un objeto que lo diferencia del resto; dicho con otras palabras, es su identificador (concepto análogo al de identificador de una </w:t>
       </w:r>
-      <w:hyperlink r:id="rId39" w:tooltip="Variable (programación)" w:history="1">
+      <w:hyperlink r:id="rId41" w:tooltip="Variable (programación)" w:history="1">
         <w:r>
           <w:rPr>
             <w:sz w:val="24"/>
@@ -4782,7 +4309,7 @@
         </w:rPr>
         <w:t xml:space="preserve"> o una </w:t>
       </w:r>
-      <w:hyperlink r:id="rId40" w:tooltip="Constante (programación)" w:history="1">
+      <w:hyperlink r:id="rId42" w:tooltip="Constante (programación)" w:history="1">
         <w:r>
           <w:rPr>
             <w:sz w:val="24"/>
@@ -4825,17 +4352,9 @@
           <w:sz w:val="24"/>
           <w:szCs w:val="24"/>
         </w:rPr>
-        <w:t xml:space="preserve">Un objeto contiene toda la información que permite definirlo e identificarlo frente a otros objetos pertenecientes a otras clases e incluso frente a objetos </w:t>
-      </w:r>
-      <w:r>
-        <w:rPr>
-          <w:sz w:val="24"/>
-          <w:szCs w:val="24"/>
-        </w:rPr>
-        <w:lastRenderedPageBreak/>
-        <w:t xml:space="preserve">de una misma clase, al poder tener valores bien diferenciados en sus atributos. A su vez, los objetos disponen de mecanismos de interacción llamados </w:t>
-      </w:r>
-      <w:hyperlink r:id="rId41" w:tooltip="Método (programación orientada a objetos)" w:history="1">
+        <w:t xml:space="preserve">Un objeto contiene toda la información que permite definirlo e identificarlo frente a otros objetos pertenecientes a otras clases e incluso frente a objetos de una misma clase, al poder tener valores bien diferenciados en sus atributos. A su vez, los objetos disponen de mecanismos de interacción llamados </w:t>
+      </w:r>
+      <w:hyperlink r:id="rId43" w:tooltip="Método (programación orientada a objetos)" w:history="1">
         <w:r>
           <w:rPr>
             <w:sz w:val="24"/>
@@ -4880,7 +4399,7 @@
         </w:rPr>
         <w:t xml:space="preserve">Los métodos (comportamiento) y atributos (estado) están estrechamente relacionados por la propiedad de conjunto. Esta propiedad destaca que una clase requiere de métodos para poder tratar los atributos con los que cuenta. El </w:t>
       </w:r>
-      <w:hyperlink r:id="rId42" w:tooltip="Programador" w:history="1">
+      <w:hyperlink r:id="rId44" w:tooltip="Programador" w:history="1">
         <w:r>
           <w:rPr>
             <w:sz w:val="24"/>
@@ -4896,7 +4415,7 @@
         </w:rPr>
         <w:t xml:space="preserve"> debe pensar indistintamente en ambos conceptos, sin separar ni darle mayor importancia a alguno de ellos. Hacerlo podría producir el hábito erróneo de crear clases contenedoras de información por un lado y clases con métodos que manejen a las primeras por el otro. De esta manera se estaría realizando una </w:t>
       </w:r>
-      <w:hyperlink r:id="rId43" w:tooltip="Programación estructurada" w:history="1">
+      <w:hyperlink r:id="rId45" w:tooltip="Programación estructurada" w:history="1">
         <w:r>
           <w:rPr>
             <w:sz w:val="24"/>
@@ -4977,7 +4496,7 @@
         </w:rPr>
         <w:t xml:space="preserve"> difiere de la </w:t>
       </w:r>
-      <w:hyperlink r:id="rId44" w:tooltip="Programación estructurada" w:history="1">
+      <w:hyperlink r:id="rId46" w:tooltip="Programación estructurada" w:history="1">
         <w:r>
           <w:rPr>
             <w:sz w:val="24"/>
@@ -5140,7 +4659,15 @@
           <w:sz w:val="24"/>
           <w:szCs w:val="24"/>
         </w:rPr>
-        <w:t>La POO también incorpora el concepto de encapsulamiento, lo cual nos permite proteger las propiedades de un objeto. La protección la obtenemos definiendo a los atributos como privados y a los métodos como públicos, los cuales serán los que accederán a las propiedades. De esta forma, la manipulación de los valores de los atributos estará controlada.</w:t>
+        <w:t xml:space="preserve">La POO también incorpora el concepto de encapsulamiento, lo cual nos permite proteger las propiedades de un objeto. La protección la obtenemos definiendo a los atributos como privados y a los métodos como públicos, los cuales serán los que </w:t>
+      </w:r>
+      <w:r>
+        <w:rPr>
+          <w:sz w:val="24"/>
+          <w:szCs w:val="24"/>
+        </w:rPr>
+        <w:lastRenderedPageBreak/>
+        <w:t>accederán a las propiedades. De esta forma, la manipulación de los valores de los atributos estará controlada.</w:t>
       </w:r>
     </w:p>
     <w:p>
@@ -7534,12 +7061,14 @@
       <w:pPr>
         <w:ind w:left="283"/>
         <w:rPr>
-          <w:sz w:val="24"/>
-          <w:szCs w:val="24"/>
-        </w:rPr>
-      </w:pPr>
-      <w:r>
-        <w:rPr>
+          <w:b/>
+          <w:sz w:val="24"/>
+          <w:szCs w:val="24"/>
+        </w:rPr>
+      </w:pPr>
+      <w:r>
+        <w:rPr>
+          <w:b/>
           <w:sz w:val="24"/>
           <w:szCs w:val="24"/>
         </w:rPr>
@@ -7563,119 +7092,52 @@
           <w:sz w:val="24"/>
           <w:szCs w:val="24"/>
         </w:rPr>
-        <w:t xml:space="preserve">Práctica </w:t>
-      </w:r>
-      <w:r>
-        <w:rPr>
-          <w:sz w:val="24"/>
-          <w:szCs w:val="24"/>
-        </w:rPr>
-        <w:t>WALL·E de la universidad Complutense de Madrid.</w:t>
-      </w:r>
-    </w:p>
-    <w:p>
-      <w:pPr>
-        <w:pStyle w:val="Prrafodelista"/>
+        <w:t>Transparencias práctica cero: Aproximación al lenguaje Java, del profesor Francisco Javier Crespo.</w:t>
+      </w:r>
+    </w:p>
+    <w:p>
+      <w:pPr>
+        <w:pStyle w:val="Prrafodelista"/>
+        <w:ind w:left="1003"/>
+        <w:rPr>
+          <w:sz w:val="24"/>
+          <w:szCs w:val="24"/>
+        </w:rPr>
+      </w:pPr>
+      <w:r>
+        <w:rPr>
+          <w:sz w:val="24"/>
+          <w:szCs w:val="24"/>
+        </w:rPr>
+        <w:t xml:space="preserve"> </w:t>
+      </w:r>
+    </w:p>
+    <w:p>
+      <w:pPr>
+        <w:pStyle w:val="Prrafodelista"/>
+        <w:ind w:left="284"/>
+        <w:rPr>
+          <w:b/>
+          <w:sz w:val="24"/>
+          <w:szCs w:val="24"/>
+        </w:rPr>
+      </w:pPr>
+      <w:r>
+        <w:rPr>
+          <w:b/>
+          <w:sz w:val="24"/>
+          <w:szCs w:val="24"/>
+        </w:rPr>
+        <w:t>Datos:</w:t>
+      </w:r>
+    </w:p>
+    <w:p>
+      <w:pPr>
         <w:numPr>
           <w:ilvl w:val="0"/>
           <w:numId w:val="5"/>
         </w:numPr>
         <w:rPr>
-          <w:sz w:val="24"/>
-          <w:szCs w:val="24"/>
-        </w:rPr>
-      </w:pPr>
-      <w:r>
-        <w:rPr>
-          <w:sz w:val="24"/>
-          <w:szCs w:val="24"/>
-        </w:rPr>
-        <w:t>Transparencias práctica cero: Aproximación al lenguaje Java, del profesor Francisco Javier Crespo.</w:t>
-      </w:r>
-    </w:p>
-    <w:p>
-      <w:pPr>
-        <w:pStyle w:val="Prrafodelista"/>
-        <w:ind w:left="284"/>
-        <w:rPr>
-          <w:sz w:val="24"/>
-          <w:szCs w:val="24"/>
-        </w:rPr>
-      </w:pPr>
-    </w:p>
-    <w:p>
-      <w:pPr>
-        <w:pStyle w:val="Prrafodelista"/>
-        <w:ind w:left="284"/>
-        <w:rPr>
-          <w:sz w:val="24"/>
-          <w:szCs w:val="24"/>
-        </w:rPr>
-      </w:pPr>
-      <w:r>
-        <w:rPr>
-          <w:sz w:val="24"/>
-          <w:szCs w:val="24"/>
-        </w:rPr>
-        <w:t>Contenido de las fuentes de la aplicación:</w:t>
-      </w:r>
-    </w:p>
-    <w:p>
-      <w:pPr>
-        <w:pStyle w:val="Prrafodelista"/>
-        <w:numPr>
-          <w:ilvl w:val="0"/>
-          <w:numId w:val="5"/>
-        </w:numPr>
-        <w:rPr>
-          <w:rStyle w:val="Hipervnculo"/>
-        </w:rPr>
-      </w:pPr>
-      <w:hyperlink r:id="rId45" w:history="1">
-        <w:r>
-          <w:rPr>
-            <w:rStyle w:val="Hipervnculo"/>
-            <w:sz w:val="24"/>
-            <w:szCs w:val="24"/>
-          </w:rPr>
-          <w:t>http://www.java-forums.org/new-java/32898-biginteger-rational-cs106a-stanford-university.html</w:t>
-        </w:r>
-      </w:hyperlink>
-    </w:p>
-    <w:p>
-      <w:pPr>
-        <w:pStyle w:val="Prrafodelista"/>
-        <w:ind w:left="284"/>
-        <w:rPr>
-          <w:sz w:val="24"/>
-          <w:szCs w:val="24"/>
-        </w:rPr>
-      </w:pPr>
-    </w:p>
-    <w:p>
-      <w:pPr>
-        <w:pStyle w:val="Prrafodelista"/>
-        <w:ind w:left="284"/>
-        <w:rPr>
-          <w:sz w:val="24"/>
-          <w:szCs w:val="24"/>
-        </w:rPr>
-      </w:pPr>
-      <w:r>
-        <w:rPr>
-          <w:sz w:val="24"/>
-          <w:szCs w:val="24"/>
-        </w:rPr>
-        <w:t>Datos:</w:t>
-      </w:r>
-    </w:p>
-    <w:p>
-      <w:pPr>
-        <w:numPr>
-          <w:ilvl w:val="0"/>
-          <w:numId w:val="5"/>
-        </w:numPr>
-        <w:rPr>
           <w:rFonts w:ascii="Calibri" w:eastAsia="Calibri" w:hAnsi="Calibri" w:cs="Calibri"/>
         </w:rPr>
       </w:pPr>
@@ -7700,7 +7162,7 @@
         </w:rPr>
         <w:t xml:space="preserve"> </w:t>
       </w:r>
-      <w:hyperlink r:id="rId46">
+      <w:hyperlink r:id="rId47">
         <w:r>
           <w:rPr>
             <w:rFonts w:ascii="Calibri" w:eastAsia="Calibri" w:hAnsi="Calibri" w:cs="Calibri"/>
@@ -7743,7 +7205,7 @@
         </w:rPr>
         <w:t xml:space="preserve"> </w:t>
       </w:r>
-      <w:hyperlink r:id="rId47">
+      <w:hyperlink r:id="rId48">
         <w:r>
           <w:rPr>
             <w:rFonts w:ascii="Calibri" w:eastAsia="Calibri" w:hAnsi="Calibri" w:cs="Calibri"/>
@@ -7785,7 +7247,7 @@
         </w:rPr>
         <w:t xml:space="preserve"> </w:t>
       </w:r>
-      <w:hyperlink r:id="rId48">
+      <w:hyperlink r:id="rId49">
         <w:r>
           <w:rPr>
             <w:rFonts w:ascii="Calibri" w:eastAsia="Calibri" w:hAnsi="Calibri" w:cs="Calibri"/>
@@ -7811,16 +7273,18 @@
         <w:spacing w:before="100" w:beforeAutospacing="1"/>
         <w:ind w:left="284"/>
         <w:rPr>
-          <w:sz w:val="24"/>
-          <w:szCs w:val="24"/>
-        </w:rPr>
-      </w:pPr>
-      <w:r>
-        <w:rPr>
-          <w:sz w:val="24"/>
-          <w:szCs w:val="24"/>
-        </w:rPr>
-        <w:t>Herramientas de Java:</w:t>
+          <w:b/>
+          <w:sz w:val="24"/>
+          <w:szCs w:val="24"/>
+        </w:rPr>
+      </w:pPr>
+      <w:r>
+        <w:rPr>
+          <w:b/>
+          <w:sz w:val="24"/>
+          <w:szCs w:val="24"/>
+        </w:rPr>
+        <w:t>Paradigmas de la programación:</w:t>
       </w:r>
     </w:p>
     <w:p>
@@ -7832,47 +7296,6 @@
         </w:numPr>
         <w:rPr>
           <w:rStyle w:val="Hipervnculo"/>
-          <w:sz w:val="24"/>
-          <w:szCs w:val="24"/>
-        </w:rPr>
-      </w:pPr>
-      <w:hyperlink r:id="rId49" w:history="1">
-        <w:r>
-          <w:rPr>
-            <w:rStyle w:val="Hipervnculo"/>
-            <w:sz w:val="24"/>
-            <w:szCs w:val="24"/>
-          </w:rPr>
-          <w:t>http://docs.oracle.com/javase/1.5.0/docs/tooldocs/</w:t>
-        </w:r>
-      </w:hyperlink>
-    </w:p>
-    <w:p>
-      <w:pPr>
-        <w:spacing w:before="100" w:beforeAutospacing="1"/>
-        <w:ind w:left="284"/>
-        <w:rPr>
-          <w:sz w:val="24"/>
-          <w:szCs w:val="24"/>
-        </w:rPr>
-      </w:pPr>
-      <w:r>
-        <w:rPr>
-          <w:sz w:val="24"/>
-          <w:szCs w:val="24"/>
-        </w:rPr>
-        <w:t>Paradigmas de la programación:</w:t>
-      </w:r>
-    </w:p>
-    <w:p>
-      <w:pPr>
-        <w:pStyle w:val="Prrafodelista"/>
-        <w:numPr>
-          <w:ilvl w:val="0"/>
-          <w:numId w:val="12"/>
-        </w:numPr>
-        <w:spacing w:before="100" w:beforeAutospacing="1"/>
-        <w:rPr>
           <w:sz w:val="24"/>
           <w:szCs w:val="24"/>
         </w:rPr>
@@ -7884,7 +7307,7 @@
             <w:sz w:val="24"/>
             <w:szCs w:val="24"/>
           </w:rPr>
-          <w:t>http://es.wikipedia.org/wiki/Paradigma_de_programación</w:t>
+          <w:t>http://es.wikipedia.org/wiki/Clase_%28inform%C3%A1tica%29</w:t>
         </w:r>
       </w:hyperlink>
     </w:p>
@@ -7893,10 +7316,10 @@
         <w:pStyle w:val="Prrafodelista"/>
         <w:numPr>
           <w:ilvl w:val="0"/>
-          <w:numId w:val="12"/>
+          <w:numId w:val="46"/>
         </w:numPr>
-        <w:spacing w:before="100" w:beforeAutospacing="1"/>
-        <w:rPr>
+        <w:rPr>
+          <w:rStyle w:val="Hipervnculo"/>
           <w:sz w:val="24"/>
           <w:szCs w:val="24"/>
         </w:rPr>
@@ -7908,7 +7331,7 @@
             <w:sz w:val="24"/>
             <w:szCs w:val="24"/>
           </w:rPr>
-          <w:t>http://es.wikipedia.org/wiki/Programación_imperativa</w:t>
+          <w:t>http://es.wikipedia.org/wiki/Metadato</w:t>
         </w:r>
       </w:hyperlink>
     </w:p>
@@ -7917,10 +7340,10 @@
         <w:pStyle w:val="Prrafodelista"/>
         <w:numPr>
           <w:ilvl w:val="0"/>
-          <w:numId w:val="12"/>
+          <w:numId w:val="46"/>
         </w:numPr>
-        <w:spacing w:before="100" w:beforeAutospacing="1"/>
-        <w:rPr>
+        <w:rPr>
+          <w:rStyle w:val="Hipervnculo"/>
           <w:sz w:val="24"/>
           <w:szCs w:val="24"/>
         </w:rPr>
@@ -7932,7 +7355,7 @@
             <w:sz w:val="24"/>
             <w:szCs w:val="24"/>
           </w:rPr>
-          <w:t>http://es.wikipedia.org/wiki/Programación_funcional</w:t>
+          <w:t>http://es.wikipedia.org/wiki/Objeto_%28programaci%C3%B3n%29</w:t>
         </w:r>
       </w:hyperlink>
     </w:p>
@@ -7941,12 +7364,14 @@
         <w:pStyle w:val="Prrafodelista"/>
         <w:numPr>
           <w:ilvl w:val="0"/>
-          <w:numId w:val="12"/>
+          <w:numId w:val="46"/>
         </w:numPr>
-        <w:spacing w:before="100" w:beforeAutospacing="1"/>
-        <w:rPr>
-          <w:sz w:val="24"/>
-          <w:szCs w:val="24"/>
+        <w:rPr>
+          <w:rStyle w:val="Hipervnculo"/>
+          <w:color w:val="auto"/>
+          <w:sz w:val="24"/>
+          <w:szCs w:val="24"/>
+          <w:u w:val="none"/>
         </w:rPr>
       </w:pPr>
       <w:hyperlink r:id="rId53" w:history="1">
@@ -7956,19 +7381,38 @@
             <w:sz w:val="24"/>
             <w:szCs w:val="24"/>
           </w:rPr>
-          <w:t>http://es.wikipedia.org/wiki/Programación_lógica</w:t>
+          <w:t>http://es.wikipedia.org/wiki/Herencia_%28programaci%C3%B3n_orientada_a_objetos%29</w:t>
         </w:r>
       </w:hyperlink>
     </w:p>
     <w:p>
       <w:pPr>
+        <w:spacing w:before="100" w:beforeAutospacing="1"/>
+        <w:ind w:left="284"/>
+        <w:rPr>
+          <w:b/>
+          <w:sz w:val="24"/>
+          <w:szCs w:val="24"/>
+        </w:rPr>
+      </w:pPr>
+      <w:r>
+        <w:rPr>
+          <w:b/>
+          <w:sz w:val="24"/>
+          <w:szCs w:val="24"/>
+        </w:rPr>
+        <w:t>Física:</w:t>
+      </w:r>
+    </w:p>
+    <w:p>
+      <w:pPr>
         <w:pStyle w:val="Prrafodelista"/>
         <w:numPr>
           <w:ilvl w:val="0"/>
-          <w:numId w:val="12"/>
+          <w:numId w:val="46"/>
         </w:numPr>
-        <w:spacing w:before="100" w:beforeAutospacing="1"/>
-        <w:rPr>
+        <w:rPr>
+          <w:rStyle w:val="Hipervnculo"/>
           <w:sz w:val="24"/>
           <w:szCs w:val="24"/>
         </w:rPr>
@@ -7980,143 +7424,13 @@
             <w:sz w:val="24"/>
             <w:szCs w:val="24"/>
           </w:rPr>
-          <w:t>http://es.wikipedia.org/wiki/Programación_declarativa</w:t>
+          <w:t>http://www.didactika.com/fisica/cinematica/movimiento_rectilineo_uniformemente_variado.html</w:t>
         </w:r>
       </w:hyperlink>
     </w:p>
-    <w:p>
-      <w:pPr>
-        <w:pStyle w:val="Prrafodelista"/>
-        <w:numPr>
-          <w:ilvl w:val="0"/>
-          <w:numId w:val="12"/>
-        </w:numPr>
-        <w:spacing w:before="100" w:beforeAutospacing="1"/>
-        <w:rPr>
-          <w:sz w:val="24"/>
-          <w:szCs w:val="24"/>
-        </w:rPr>
-      </w:pPr>
-      <w:hyperlink r:id="rId55" w:history="1">
-        <w:r>
-          <w:rPr>
-            <w:rStyle w:val="Hipervnculo"/>
-            <w:sz w:val="24"/>
-            <w:szCs w:val="24"/>
-          </w:rPr>
-          <w:t>http://es.wikipedia.org/wiki/Programación_orientada_a_objetos</w:t>
-        </w:r>
-      </w:hyperlink>
-    </w:p>
-    <w:p>
-      <w:pPr>
-        <w:pStyle w:val="Prrafodelista"/>
-        <w:numPr>
-          <w:ilvl w:val="0"/>
-          <w:numId w:val="12"/>
-        </w:numPr>
-        <w:spacing w:before="100" w:beforeAutospacing="1"/>
-        <w:rPr>
-          <w:sz w:val="24"/>
-          <w:szCs w:val="24"/>
-        </w:rPr>
-      </w:pPr>
-      <w:hyperlink r:id="rId56" w:history="1">
-        <w:r>
-          <w:rPr>
-            <w:rStyle w:val="Hipervnculo"/>
-            <w:sz w:val="24"/>
-            <w:szCs w:val="24"/>
-          </w:rPr>
-          <w:t>http://gonblog22.blogspot.com.es/2010/07/ventajas-de-la-programacion-orientada.html</w:t>
-        </w:r>
-      </w:hyperlink>
-    </w:p>
-    <w:p>
-      <w:pPr>
-        <w:pStyle w:val="Prrafodelista"/>
-        <w:numPr>
-          <w:ilvl w:val="0"/>
-          <w:numId w:val="12"/>
-        </w:numPr>
-        <w:spacing w:before="100" w:beforeAutospacing="1"/>
-        <w:rPr>
-          <w:rStyle w:val="Hipervnculo"/>
-        </w:rPr>
-      </w:pPr>
-      <w:hyperlink r:id="rId57" w:anchor="A.lta_cohesi.C3.B3n" w:history="1">
-        <w:r>
-          <w:rPr>
-            <w:rStyle w:val="Hipervnculo"/>
-            <w:sz w:val="24"/>
-            <w:szCs w:val="24"/>
-          </w:rPr>
-          <w:t>http://es.wikipedia.org/wiki/Grasp - A.lta_cohesi.C3.B3n</w:t>
-        </w:r>
-      </w:hyperlink>
-    </w:p>
-    <w:p>
-      <w:pPr>
-        <w:spacing w:before="100" w:beforeAutospacing="1"/>
-        <w:ind w:left="284"/>
-        <w:rPr>
-          <w:sz w:val="24"/>
-          <w:szCs w:val="24"/>
-        </w:rPr>
-      </w:pPr>
-      <w:r>
-        <w:rPr>
-          <w:sz w:val="24"/>
-          <w:szCs w:val="24"/>
-        </w:rPr>
-        <w:t>Citas de autores:</w:t>
-      </w:r>
-    </w:p>
-    <w:p>
-      <w:pPr>
-        <w:pStyle w:val="Prrafodelista"/>
-        <w:numPr>
-          <w:ilvl w:val="0"/>
-          <w:numId w:val="43"/>
-        </w:numPr>
-        <w:spacing w:before="100" w:beforeAutospacing="1"/>
-        <w:rPr>
-          <w:sz w:val="24"/>
-          <w:szCs w:val="24"/>
-        </w:rPr>
-      </w:pPr>
-      <w:r>
-        <w:rPr>
-          <w:sz w:val="24"/>
-          <w:szCs w:val="24"/>
-        </w:rPr>
-        <w:t>Saussure Chomsky.</w:t>
-      </w:r>
-    </w:p>
-    <w:p>
-      <w:pPr>
-        <w:pStyle w:val="Prrafodelista"/>
-        <w:numPr>
-          <w:ilvl w:val="0"/>
-          <w:numId w:val="43"/>
-        </w:numPr>
-        <w:spacing w:before="100" w:beforeAutospacing="1"/>
-        <w:rPr>
-          <w:sz w:val="24"/>
-          <w:szCs w:val="24"/>
-        </w:rPr>
-      </w:pPr>
-      <w:r>
-        <w:rPr>
-          <w:sz w:val="24"/>
-          <w:szCs w:val="24"/>
-        </w:rPr>
-        <w:t>Mario G. Piattini.</w:t>
-      </w:r>
-    </w:p>
     <w:sectPr>
-      <w:headerReference w:type="default" r:id="rId58"/>
-      <w:footerReference w:type="default" r:id="rId59"/>
+      <w:headerReference w:type="default" r:id="rId55"/>
+      <w:footerReference w:type="default" r:id="rId56"/>
       <w:pgSz w:w="11906" w:h="16838"/>
       <w:pgMar w:top="968" w:right="1701" w:bottom="1417" w:left="1701" w:header="426" w:footer="708" w:gutter="0"/>
       <w:cols w:space="708"/>
@@ -8128,7 +7442,7 @@
 </file>
 
 <file path=word/endnotes.xml><?xml version="1.0" encoding="utf-8"?>
-<w:endnotes xmlns:ve="http://schemas.openxmlformats.org/markup-compatibility/2006" xmlns:o="urn:schemas-microsoft-com:office:office" xmlns:r="http://schemas.openxmlformats.org/officeDocument/2006/relationships" xmlns:m="http://schemas.openxmlformats.org/officeDocument/2006/math" xmlns:v="urn:schemas-microsoft-com:vml" xmlns:wp="http://schemas.openxmlformats.org/drawingml/2006/wordprocessingDrawing" xmlns:w10="urn:schemas-microsoft-com:office:word" xmlns:w="http://schemas.openxmlformats.org/wordprocessingml/2006/main" xmlns:wne="http://schemas.microsoft.com/office/word/2006/wordml">
+<w:endnotes xmlns:wpc="http://schemas.microsoft.com/office/word/2010/wordprocessingCanvas" xmlns:mo="http://schemas.microsoft.com/office/mac/office/2008/main" xmlns:mc="http://schemas.openxmlformats.org/markup-compatibility/2006" xmlns:mv="urn:schemas-microsoft-com:mac:vml" xmlns:o="urn:schemas-microsoft-com:office:office" xmlns:r="http://schemas.openxmlformats.org/officeDocument/2006/relationships" xmlns:m="http://schemas.openxmlformats.org/officeDocument/2006/math" xmlns:v="urn:schemas-microsoft-com:vml" xmlns:wp14="http://schemas.microsoft.com/office/word/2010/wordprocessingDrawing" xmlns:wp="http://schemas.openxmlformats.org/drawingml/2006/wordprocessingDrawing" xmlns:w10="urn:schemas-microsoft-com:office:word" xmlns:w="http://schemas.openxmlformats.org/wordprocessingml/2006/main" xmlns:w14="http://schemas.microsoft.com/office/word/2010/wordml" xmlns:wpg="http://schemas.microsoft.com/office/word/2010/wordprocessingGroup" xmlns:wpi="http://schemas.microsoft.com/office/word/2010/wordprocessingInk" xmlns:wne="http://schemas.microsoft.com/office/word/2006/wordml" xmlns:wps="http://schemas.microsoft.com/office/word/2010/wordprocessingShape" mc:Ignorable="w14 wp14 mv">
   <w:endnote w:type="separator" w:id="-1">
     <w:p>
       <w:pPr>
@@ -8153,7 +7467,7 @@
 </file>
 
 <file path=word/footer1.xml><?xml version="1.0" encoding="utf-8"?>
-<w:ftr xmlns:ve="http://schemas.openxmlformats.org/markup-compatibility/2006" xmlns:o="urn:schemas-microsoft-com:office:office" xmlns:r="http://schemas.openxmlformats.org/officeDocument/2006/relationships" xmlns:m="http://schemas.openxmlformats.org/officeDocument/2006/math" xmlns:v="urn:schemas-microsoft-com:vml" xmlns:wp="http://schemas.openxmlformats.org/drawingml/2006/wordprocessingDrawing" xmlns:w10="urn:schemas-microsoft-com:office:word" xmlns:w="http://schemas.openxmlformats.org/wordprocessingml/2006/main" xmlns:wne="http://schemas.microsoft.com/office/word/2006/wordml">
+<w:ftr xmlns:wpc="http://schemas.microsoft.com/office/word/2010/wordprocessingCanvas" xmlns:mo="http://schemas.microsoft.com/office/mac/office/2008/main" xmlns:mc="http://schemas.openxmlformats.org/markup-compatibility/2006" xmlns:mv="urn:schemas-microsoft-com:mac:vml" xmlns:o="urn:schemas-microsoft-com:office:office" xmlns:r="http://schemas.openxmlformats.org/officeDocument/2006/relationships" xmlns:m="http://schemas.openxmlformats.org/officeDocument/2006/math" xmlns:v="urn:schemas-microsoft-com:vml" xmlns:wp14="http://schemas.microsoft.com/office/word/2010/wordprocessingDrawing" xmlns:wp="http://schemas.openxmlformats.org/drawingml/2006/wordprocessingDrawing" xmlns:w10="urn:schemas-microsoft-com:office:word" xmlns:w="http://schemas.openxmlformats.org/wordprocessingml/2006/main" xmlns:w14="http://schemas.microsoft.com/office/word/2010/wordml" xmlns:wpg="http://schemas.microsoft.com/office/word/2010/wordprocessingGroup" xmlns:wpi="http://schemas.microsoft.com/office/word/2010/wordprocessingInk" xmlns:wne="http://schemas.microsoft.com/office/word/2006/wordml" xmlns:wps="http://schemas.microsoft.com/office/word/2010/wordprocessingShape" mc:Ignorable="w14 wp14">
   <w:p>
     <w:pPr>
       <w:pStyle w:val="Piedepgina"/>
@@ -8180,7 +7494,7 @@
       <w:rPr>
         <w:noProof/>
       </w:rPr>
-      <w:t>3</w:t>
+      <w:t>5</w:t>
     </w:r>
     <w:r>
       <w:rPr>
@@ -8193,7 +7507,7 @@
 </file>
 
 <file path=word/footnotes.xml><?xml version="1.0" encoding="utf-8"?>
-<w:footnotes xmlns:ve="http://schemas.openxmlformats.org/markup-compatibility/2006" xmlns:o="urn:schemas-microsoft-com:office:office" xmlns:r="http://schemas.openxmlformats.org/officeDocument/2006/relationships" xmlns:m="http://schemas.openxmlformats.org/officeDocument/2006/math" xmlns:v="urn:schemas-microsoft-com:vml" xmlns:wp="http://schemas.openxmlformats.org/drawingml/2006/wordprocessingDrawing" xmlns:w10="urn:schemas-microsoft-com:office:word" xmlns:w="http://schemas.openxmlformats.org/wordprocessingml/2006/main" xmlns:wne="http://schemas.microsoft.com/office/word/2006/wordml">
+<w:footnotes xmlns:wpc="http://schemas.microsoft.com/office/word/2010/wordprocessingCanvas" xmlns:mo="http://schemas.microsoft.com/office/mac/office/2008/main" xmlns:mc="http://schemas.openxmlformats.org/markup-compatibility/2006" xmlns:mv="urn:schemas-microsoft-com:mac:vml" xmlns:o="urn:schemas-microsoft-com:office:office" xmlns:r="http://schemas.openxmlformats.org/officeDocument/2006/relationships" xmlns:m="http://schemas.openxmlformats.org/officeDocument/2006/math" xmlns:v="urn:schemas-microsoft-com:vml" xmlns:wp14="http://schemas.microsoft.com/office/word/2010/wordprocessingDrawing" xmlns:wp="http://schemas.openxmlformats.org/drawingml/2006/wordprocessingDrawing" xmlns:w10="urn:schemas-microsoft-com:office:word" xmlns:w="http://schemas.openxmlformats.org/wordprocessingml/2006/main" xmlns:w14="http://schemas.microsoft.com/office/word/2010/wordml" xmlns:wpg="http://schemas.microsoft.com/office/word/2010/wordprocessingGroup" xmlns:wpi="http://schemas.microsoft.com/office/word/2010/wordprocessingInk" xmlns:wne="http://schemas.microsoft.com/office/word/2006/wordml" xmlns:wps="http://schemas.microsoft.com/office/word/2010/wordprocessingShape" mc:Ignorable="w14 wp14 mv">
   <w:footnote w:type="separator" w:id="-1">
     <w:p>
       <w:pPr>
@@ -8218,7 +7532,7 @@
 </file>
 
 <file path=word/header1.xml><?xml version="1.0" encoding="utf-8"?>
-<w:hdr xmlns:ve="http://schemas.openxmlformats.org/markup-compatibility/2006" xmlns:o="urn:schemas-microsoft-com:office:office" xmlns:r="http://schemas.openxmlformats.org/officeDocument/2006/relationships" xmlns:m="http://schemas.openxmlformats.org/officeDocument/2006/math" xmlns:v="urn:schemas-microsoft-com:vml" xmlns:wp="http://schemas.openxmlformats.org/drawingml/2006/wordprocessingDrawing" xmlns:w10="urn:schemas-microsoft-com:office:word" xmlns:w="http://schemas.openxmlformats.org/wordprocessingml/2006/main" xmlns:wne="http://schemas.microsoft.com/office/word/2006/wordml">
+<w:hdr xmlns:wpc="http://schemas.microsoft.com/office/word/2010/wordprocessingCanvas" xmlns:mo="http://schemas.microsoft.com/office/mac/office/2008/main" xmlns:mc="http://schemas.openxmlformats.org/markup-compatibility/2006" xmlns:mv="urn:schemas-microsoft-com:mac:vml" xmlns:o="urn:schemas-microsoft-com:office:office" xmlns:r="http://schemas.openxmlformats.org/officeDocument/2006/relationships" xmlns:m="http://schemas.openxmlformats.org/officeDocument/2006/math" xmlns:v="urn:schemas-microsoft-com:vml" xmlns:wp14="http://schemas.microsoft.com/office/word/2010/wordprocessingDrawing" xmlns:wp="http://schemas.openxmlformats.org/drawingml/2006/wordprocessingDrawing" xmlns:w10="urn:schemas-microsoft-com:office:word" xmlns:w="http://schemas.openxmlformats.org/wordprocessingml/2006/main" xmlns:w14="http://schemas.microsoft.com/office/word/2010/wordml" xmlns:wpg="http://schemas.microsoft.com/office/word/2010/wordprocessingGroup" xmlns:wpi="http://schemas.microsoft.com/office/word/2010/wordprocessingInk" xmlns:wne="http://schemas.microsoft.com/office/word/2006/wordml" xmlns:wps="http://schemas.microsoft.com/office/word/2010/wordprocessingShape" mc:Ignorable="w14 wp14">
   <w:p>
     <w:pPr>
       <w:pStyle w:val="Encabezado"/>
@@ -8231,14 +7545,14 @@
     </w:r>
     <w:r>
       <w:tab/>
-      <w:t>24/10/12</w:t>
+      <w:t>8/1/13</w:t>
     </w:r>
   </w:p>
 </w:hdr>
 </file>
 
 <file path=word/numbering.xml><?xml version="1.0" encoding="utf-8"?>
-<w:numbering xmlns:ve="http://schemas.openxmlformats.org/markup-compatibility/2006" xmlns:o="urn:schemas-microsoft-com:office:office" xmlns:r="http://schemas.openxmlformats.org/officeDocument/2006/relationships" xmlns:m="http://schemas.openxmlformats.org/officeDocument/2006/math" xmlns:v="urn:schemas-microsoft-com:vml" xmlns:wp="http://schemas.openxmlformats.org/drawingml/2006/wordprocessingDrawing" xmlns:w10="urn:schemas-microsoft-com:office:word" xmlns:w="http://schemas.openxmlformats.org/wordprocessingml/2006/main" xmlns:wne="http://schemas.microsoft.com/office/word/2006/wordml">
+<w:numbering xmlns:wpc="http://schemas.microsoft.com/office/word/2010/wordprocessingCanvas" xmlns:mo="http://schemas.microsoft.com/office/mac/office/2008/main" xmlns:mc="http://schemas.openxmlformats.org/markup-compatibility/2006" xmlns:mv="urn:schemas-microsoft-com:mac:vml" xmlns:o="urn:schemas-microsoft-com:office:office" xmlns:r="http://schemas.openxmlformats.org/officeDocument/2006/relationships" xmlns:m="http://schemas.openxmlformats.org/officeDocument/2006/math" xmlns:v="urn:schemas-microsoft-com:vml" xmlns:wp14="http://schemas.microsoft.com/office/word/2010/wordprocessingDrawing" xmlns:wp="http://schemas.openxmlformats.org/drawingml/2006/wordprocessingDrawing" xmlns:w10="urn:schemas-microsoft-com:office:word" xmlns:w="http://schemas.openxmlformats.org/wordprocessingml/2006/main" xmlns:w14="http://schemas.microsoft.com/office/word/2010/wordml" xmlns:wpg="http://schemas.microsoft.com/office/word/2010/wordprocessingGroup" xmlns:wpi="http://schemas.microsoft.com/office/word/2010/wordprocessingInk" xmlns:wne="http://schemas.microsoft.com/office/word/2006/wordml" xmlns:wps="http://schemas.microsoft.com/office/word/2010/wordprocessingShape" mc:Ignorable="w14 wp14 mv">
   <w:abstractNum w:abstractNumId="0">
     <w:nsid w:val="FFFFFF1D"/>
     <w:multiLevelType w:val="multilevel"/>
@@ -8582,7 +7896,7 @@
         <w:szCs w:val="32"/>
       </w:rPr>
     </w:lvl>
-    <w:lvl w:ilvl="1" w:tplc="0C0A0019" w:tentative="1">
+    <w:lvl w:ilvl="1" w:tplc="0C0A0019">
       <w:start w:val="1"/>
       <w:numFmt w:val="lowerLetter"/>
       <w:lvlText w:val="%2."/>
@@ -11124,6 +10438,119 @@
     </w:lvl>
   </w:abstractNum>
   <w:abstractNum w:abstractNumId="40">
+    <w:nsid w:val="6C960D74"/>
+    <w:multiLevelType w:val="hybridMultilevel"/>
+    <w:tmpl w:val="AC06CF40"/>
+    <w:lvl w:ilvl="0" w:tplc="0C0A0001">
+      <w:start w:val="1"/>
+      <w:numFmt w:val="bullet"/>
+      <w:lvlText w:val=""/>
+      <w:lvlJc w:val="left"/>
+      <w:pPr>
+        <w:ind w:left="720" w:hanging="360"/>
+      </w:pPr>
+      <w:rPr>
+        <w:rFonts w:ascii="Symbol" w:hAnsi="Symbol" w:hint="default"/>
+      </w:rPr>
+    </w:lvl>
+    <w:lvl w:ilvl="1" w:tplc="0C0A0003" w:tentative="1">
+      <w:start w:val="1"/>
+      <w:numFmt w:val="bullet"/>
+      <w:lvlText w:val="o"/>
+      <w:lvlJc w:val="left"/>
+      <w:pPr>
+        <w:ind w:left="1440" w:hanging="360"/>
+      </w:pPr>
+      <w:rPr>
+        <w:rFonts w:ascii="Courier New" w:hAnsi="Courier New" w:hint="default"/>
+      </w:rPr>
+    </w:lvl>
+    <w:lvl w:ilvl="2" w:tplc="0C0A0005" w:tentative="1">
+      <w:start w:val="1"/>
+      <w:numFmt w:val="bullet"/>
+      <w:lvlText w:val=""/>
+      <w:lvlJc w:val="left"/>
+      <w:pPr>
+        <w:ind w:left="2160" w:hanging="360"/>
+      </w:pPr>
+      <w:rPr>
+        <w:rFonts w:ascii="Wingdings" w:hAnsi="Wingdings" w:hint="default"/>
+      </w:rPr>
+    </w:lvl>
+    <w:lvl w:ilvl="3" w:tplc="0C0A0001" w:tentative="1">
+      <w:start w:val="1"/>
+      <w:numFmt w:val="bullet"/>
+      <w:lvlText w:val=""/>
+      <w:lvlJc w:val="left"/>
+      <w:pPr>
+        <w:ind w:left="2880" w:hanging="360"/>
+      </w:pPr>
+      <w:rPr>
+        <w:rFonts w:ascii="Symbol" w:hAnsi="Symbol" w:hint="default"/>
+      </w:rPr>
+    </w:lvl>
+    <w:lvl w:ilvl="4" w:tplc="0C0A0003" w:tentative="1">
+      <w:start w:val="1"/>
+      <w:numFmt w:val="bullet"/>
+      <w:lvlText w:val="o"/>
+      <w:lvlJc w:val="left"/>
+      <w:pPr>
+        <w:ind w:left="3600" w:hanging="360"/>
+      </w:pPr>
+      <w:rPr>
+        <w:rFonts w:ascii="Courier New" w:hAnsi="Courier New" w:hint="default"/>
+      </w:rPr>
+    </w:lvl>
+    <w:lvl w:ilvl="5" w:tplc="0C0A0005" w:tentative="1">
+      <w:start w:val="1"/>
+      <w:numFmt w:val="bullet"/>
+      <w:lvlText w:val=""/>
+      <w:lvlJc w:val="left"/>
+      <w:pPr>
+        <w:ind w:left="4320" w:hanging="360"/>
+      </w:pPr>
+      <w:rPr>
+        <w:rFonts w:ascii="Wingdings" w:hAnsi="Wingdings" w:hint="default"/>
+      </w:rPr>
+    </w:lvl>
+    <w:lvl w:ilvl="6" w:tplc="0C0A0001" w:tentative="1">
+      <w:start w:val="1"/>
+      <w:numFmt w:val="bullet"/>
+      <w:lvlText w:val=""/>
+      <w:lvlJc w:val="left"/>
+      <w:pPr>
+        <w:ind w:left="5040" w:hanging="360"/>
+      </w:pPr>
+      <w:rPr>
+        <w:rFonts w:ascii="Symbol" w:hAnsi="Symbol" w:hint="default"/>
+      </w:rPr>
+    </w:lvl>
+    <w:lvl w:ilvl="7" w:tplc="0C0A0003" w:tentative="1">
+      <w:start w:val="1"/>
+      <w:numFmt w:val="bullet"/>
+      <w:lvlText w:val="o"/>
+      <w:lvlJc w:val="left"/>
+      <w:pPr>
+        <w:ind w:left="5760" w:hanging="360"/>
+      </w:pPr>
+      <w:rPr>
+        <w:rFonts w:ascii="Courier New" w:hAnsi="Courier New" w:hint="default"/>
+      </w:rPr>
+    </w:lvl>
+    <w:lvl w:ilvl="8" w:tplc="0C0A0005" w:tentative="1">
+      <w:start w:val="1"/>
+      <w:numFmt w:val="bullet"/>
+      <w:lvlText w:val=""/>
+      <w:lvlJc w:val="left"/>
+      <w:pPr>
+        <w:ind w:left="6480" w:hanging="360"/>
+      </w:pPr>
+      <w:rPr>
+        <w:rFonts w:ascii="Wingdings" w:hAnsi="Wingdings" w:hint="default"/>
+      </w:rPr>
+    </w:lvl>
+  </w:abstractNum>
+  <w:abstractNum w:abstractNumId="41">
     <w:nsid w:val="6D2203D3"/>
     <w:multiLevelType w:val="hybridMultilevel"/>
     <w:tmpl w:val="E22C67B0"/>
@@ -11238,7 +10665,7 @@
       </w:rPr>
     </w:lvl>
   </w:abstractNum>
-  <w:abstractNum w:abstractNumId="41">
+  <w:abstractNum w:abstractNumId="42">
     <w:nsid w:val="6EEC10BF"/>
     <w:multiLevelType w:val="multilevel"/>
     <w:tmpl w:val="297E2108"/>
@@ -11289,7 +10716,7 @@
       <w:lvlJc w:val="left"/>
     </w:lvl>
   </w:abstractNum>
-  <w:abstractNum w:abstractNumId="42">
+  <w:abstractNum w:abstractNumId="43">
     <w:nsid w:val="771522E3"/>
     <w:multiLevelType w:val="hybridMultilevel"/>
     <w:tmpl w:val="18EEEAB6"/>
@@ -11403,7 +10830,7 @@
       </w:rPr>
     </w:lvl>
   </w:abstractNum>
-  <w:abstractNum w:abstractNumId="43">
+  <w:abstractNum w:abstractNumId="44">
     <w:nsid w:val="780E0F9C"/>
     <w:multiLevelType w:val="multilevel"/>
     <w:tmpl w:val="0C0A001D"/>
@@ -11489,7 +10916,7 @@
       </w:pPr>
     </w:lvl>
   </w:abstractNum>
-  <w:abstractNum w:abstractNumId="44">
+  <w:abstractNum w:abstractNumId="45">
     <w:nsid w:val="78E951B3"/>
     <w:multiLevelType w:val="multilevel"/>
     <w:tmpl w:val="0C0A001F"/>
@@ -11575,7 +11002,7 @@
       </w:pPr>
     </w:lvl>
   </w:abstractNum>
-  <w:abstractNum w:abstractNumId="45">
+  <w:abstractNum w:abstractNumId="46">
     <w:nsid w:val="79A91579"/>
     <w:multiLevelType w:val="multilevel"/>
     <w:tmpl w:val="E6A62756"/>
@@ -11624,6 +11051,119 @@
       <w:numFmt w:val="decimal"/>
       <w:lvlText w:val=""/>
       <w:lvlJc w:val="left"/>
+    </w:lvl>
+  </w:abstractNum>
+  <w:abstractNum w:abstractNumId="47">
+    <w:nsid w:val="7F8E3B00"/>
+    <w:multiLevelType w:val="hybridMultilevel"/>
+    <w:tmpl w:val="73CA99D4"/>
+    <w:lvl w:ilvl="0" w:tplc="0C0A0001">
+      <w:start w:val="1"/>
+      <w:numFmt w:val="bullet"/>
+      <w:lvlText w:val=""/>
+      <w:lvlJc w:val="left"/>
+      <w:pPr>
+        <w:ind w:left="1146" w:hanging="360"/>
+      </w:pPr>
+      <w:rPr>
+        <w:rFonts w:ascii="Symbol" w:hAnsi="Symbol" w:hint="default"/>
+      </w:rPr>
+    </w:lvl>
+    <w:lvl w:ilvl="1" w:tplc="0C0A0003" w:tentative="1">
+      <w:start w:val="1"/>
+      <w:numFmt w:val="bullet"/>
+      <w:lvlText w:val="o"/>
+      <w:lvlJc w:val="left"/>
+      <w:pPr>
+        <w:ind w:left="1866" w:hanging="360"/>
+      </w:pPr>
+      <w:rPr>
+        <w:rFonts w:ascii="Courier New" w:hAnsi="Courier New" w:hint="default"/>
+      </w:rPr>
+    </w:lvl>
+    <w:lvl w:ilvl="2" w:tplc="0C0A0005" w:tentative="1">
+      <w:start w:val="1"/>
+      <w:numFmt w:val="bullet"/>
+      <w:lvlText w:val=""/>
+      <w:lvlJc w:val="left"/>
+      <w:pPr>
+        <w:ind w:left="2586" w:hanging="360"/>
+      </w:pPr>
+      <w:rPr>
+        <w:rFonts w:ascii="Wingdings" w:hAnsi="Wingdings" w:hint="default"/>
+      </w:rPr>
+    </w:lvl>
+    <w:lvl w:ilvl="3" w:tplc="0C0A0001" w:tentative="1">
+      <w:start w:val="1"/>
+      <w:numFmt w:val="bullet"/>
+      <w:lvlText w:val=""/>
+      <w:lvlJc w:val="left"/>
+      <w:pPr>
+        <w:ind w:left="3306" w:hanging="360"/>
+      </w:pPr>
+      <w:rPr>
+        <w:rFonts w:ascii="Symbol" w:hAnsi="Symbol" w:hint="default"/>
+      </w:rPr>
+    </w:lvl>
+    <w:lvl w:ilvl="4" w:tplc="0C0A0003" w:tentative="1">
+      <w:start w:val="1"/>
+      <w:numFmt w:val="bullet"/>
+      <w:lvlText w:val="o"/>
+      <w:lvlJc w:val="left"/>
+      <w:pPr>
+        <w:ind w:left="4026" w:hanging="360"/>
+      </w:pPr>
+      <w:rPr>
+        <w:rFonts w:ascii="Courier New" w:hAnsi="Courier New" w:hint="default"/>
+      </w:rPr>
+    </w:lvl>
+    <w:lvl w:ilvl="5" w:tplc="0C0A0005" w:tentative="1">
+      <w:start w:val="1"/>
+      <w:numFmt w:val="bullet"/>
+      <w:lvlText w:val=""/>
+      <w:lvlJc w:val="left"/>
+      <w:pPr>
+        <w:ind w:left="4746" w:hanging="360"/>
+      </w:pPr>
+      <w:rPr>
+        <w:rFonts w:ascii="Wingdings" w:hAnsi="Wingdings" w:hint="default"/>
+      </w:rPr>
+    </w:lvl>
+    <w:lvl w:ilvl="6" w:tplc="0C0A0001" w:tentative="1">
+      <w:start w:val="1"/>
+      <w:numFmt w:val="bullet"/>
+      <w:lvlText w:val=""/>
+      <w:lvlJc w:val="left"/>
+      <w:pPr>
+        <w:ind w:left="5466" w:hanging="360"/>
+      </w:pPr>
+      <w:rPr>
+        <w:rFonts w:ascii="Symbol" w:hAnsi="Symbol" w:hint="default"/>
+      </w:rPr>
+    </w:lvl>
+    <w:lvl w:ilvl="7" w:tplc="0C0A0003" w:tentative="1">
+      <w:start w:val="1"/>
+      <w:numFmt w:val="bullet"/>
+      <w:lvlText w:val="o"/>
+      <w:lvlJc w:val="left"/>
+      <w:pPr>
+        <w:ind w:left="6186" w:hanging="360"/>
+      </w:pPr>
+      <w:rPr>
+        <w:rFonts w:ascii="Courier New" w:hAnsi="Courier New" w:hint="default"/>
+      </w:rPr>
+    </w:lvl>
+    <w:lvl w:ilvl="8" w:tplc="0C0A0005" w:tentative="1">
+      <w:start w:val="1"/>
+      <w:numFmt w:val="bullet"/>
+      <w:lvlText w:val=""/>
+      <w:lvlJc w:val="left"/>
+      <w:pPr>
+        <w:ind w:left="6906" w:hanging="360"/>
+      </w:pPr>
+      <w:rPr>
+        <w:rFonts w:ascii="Wingdings" w:hAnsi="Wingdings" w:hint="default"/>
+      </w:rPr>
     </w:lvl>
   </w:abstractNum>
   <w:num w:numId="1">
@@ -11662,10 +11202,10 @@
     <w:abstractNumId w:val="14"/>
   </w:num>
   <w:num w:numId="9">
-    <w:abstractNumId w:val="43"/>
+    <w:abstractNumId w:val="44"/>
   </w:num>
   <w:num w:numId="10">
-    <w:abstractNumId w:val="44"/>
+    <w:abstractNumId w:val="45"/>
   </w:num>
   <w:num w:numId="11">
     <w:abstractNumId w:val="21"/>
@@ -11737,13 +11277,13 @@
     <w:abstractNumId w:val="31"/>
   </w:num>
   <w:num w:numId="34">
-    <w:abstractNumId w:val="45"/>
+    <w:abstractNumId w:val="46"/>
   </w:num>
   <w:num w:numId="35">
     <w:abstractNumId w:val="36"/>
   </w:num>
   <w:num w:numId="36">
-    <w:abstractNumId w:val="41"/>
+    <w:abstractNumId w:val="42"/>
   </w:num>
   <w:num w:numId="37">
     <w:abstractNumId w:val="15"/>
@@ -11770,16 +11310,22 @@
     <w:abstractNumId w:val="19"/>
   </w:num>
   <w:num w:numId="45">
-    <w:abstractNumId w:val="42"/>
+    <w:abstractNumId w:val="43"/>
   </w:num>
   <w:num w:numId="46">
+    <w:abstractNumId w:val="41"/>
+  </w:num>
+  <w:num w:numId="47">
     <w:abstractNumId w:val="40"/>
+  </w:num>
+  <w:num w:numId="48">
+    <w:abstractNumId w:val="47"/>
   </w:num>
 </w:numbering>
 </file>
 
 <file path=word/styles.xml><?xml version="1.0" encoding="utf-8"?>
-<w:styles xmlns:r="http://schemas.openxmlformats.org/officeDocument/2006/relationships" xmlns:w="http://schemas.openxmlformats.org/wordprocessingml/2006/main">
+<w:styles xmlns:mc="http://schemas.openxmlformats.org/markup-compatibility/2006" xmlns:r="http://schemas.openxmlformats.org/officeDocument/2006/relationships" xmlns:w="http://schemas.openxmlformats.org/wordprocessingml/2006/main" xmlns:w14="http://schemas.microsoft.com/office/word/2010/wordml" mc:Ignorable="w14">
   <w:docDefaults>
     <w:rPrDefault>
       <w:rPr>
@@ -11795,7 +11341,7 @@
       </w:pPr>
     </w:pPrDefault>
   </w:docDefaults>
-  <w:latentStyles w:defLockedState="0" w:defUIPriority="99" w:defSemiHidden="1" w:defUnhideWhenUsed="1" w:defQFormat="0" w:count="267">
+  <w:latentStyles w:defLockedState="0" w:defUIPriority="99" w:defSemiHidden="1" w:defUnhideWhenUsed="1" w:defQFormat="0" w:count="276">
     <w:lsdException w:name="Normal" w:semiHidden="0" w:uiPriority="0" w:unhideWhenUsed="0" w:qFormat="1"/>
     <w:lsdException w:name="heading 1" w:semiHidden="0" w:uiPriority="9" w:unhideWhenUsed="0" w:qFormat="1"/>
     <w:lsdException w:name="heading 2" w:uiPriority="9" w:qFormat="1"/>
@@ -11976,7 +11522,6 @@
     <w:uiPriority w:val="99"/>
     <w:semiHidden/>
     <w:unhideWhenUsed/>
-    <w:qFormat/>
     <w:tblPr>
       <w:tblInd w:w="0" w:type="dxa"/>
       <w:tblCellMar>
@@ -12286,7 +11831,7 @@
       <w:szCs w:val="26"/>
     </w:rPr>
   </w:style>
-  <w:style w:type="paragraph" w:styleId="TtulodeTDC">
+  <w:style w:type="paragraph" w:styleId="Encabezadodetabladecontenido">
     <w:name w:val="TOC Heading"/>
     <w:basedOn w:val="Ttulo1"/>
     <w:next w:val="Normal"/>
@@ -12536,6 +12081,41 @@
     <w:name w:val="st"/>
     <w:basedOn w:val="Fuentedeprrafopredeter"/>
     <w:rsid w:val="0034690B"/>
+  </w:style>
+  <w:style w:type="character" w:customStyle="1" w:styleId="shorttext">
+    <w:name w:val="short_text"/>
+    <w:basedOn w:val="Fuentedeprrafopredeter"/>
+    <w:rsid w:val="00433B63"/>
+  </w:style>
+  <w:style w:type="character" w:customStyle="1" w:styleId="hps">
+    <w:name w:val="hps"/>
+    <w:basedOn w:val="Fuentedeprrafopredeter"/>
+    <w:rsid w:val="00433B63"/>
+  </w:style>
+  <w:style w:type="character" w:styleId="Textoennegrita">
+    <w:name w:val="Strong"/>
+    <w:basedOn w:val="Fuentedeprrafopredeter"/>
+    <w:uiPriority w:val="22"/>
+    <w:qFormat/>
+    <w:rsid w:val="008A2E5E"/>
+    <w:rPr>
+      <w:b/>
+      <w:bCs/>
+    </w:rPr>
+  </w:style>
+  <w:style w:type="paragraph" w:customStyle="1" w:styleId="textinter">
+    <w:name w:val="textinter"/>
+    <w:basedOn w:val="Normal"/>
+    <w:rsid w:val="00D21504"/>
+    <w:pPr>
+      <w:spacing w:before="100" w:beforeAutospacing="1" w:after="100" w:afterAutospacing="1" w:line="240" w:lineRule="auto"/>
+    </w:pPr>
+    <w:rPr>
+      <w:rFonts w:ascii="Times" w:hAnsi="Times"/>
+      <w:sz w:val="20"/>
+      <w:szCs w:val="20"/>
+      <w:lang w:val="es-ES_tradnl" w:eastAsia="es-ES"/>
+    </w:rPr>
   </w:style>
 </w:styles>
 </file>
@@ -13233,6 +12813,14 @@
       </w:numPr>
     </w:pPr>
   </w:style>
+  <w:style w:type="numbering" w:customStyle="1" w:styleId="Listaactual1">
+    <w:name w:val="TtuloNormal"/>
+    <w:pPr>
+      <w:numPr>
+        <w:numId w:val="18"/>
+      </w:numPr>
+    </w:pPr>
+  </w:style>
 </w:styles>
 </file>
 
@@ -13545,7 +13133,7 @@
 </file>
 
 <file path=customXml/itemProps2.xml><?xml version="1.0" encoding="utf-8"?>
-<ds:datastoreItem xmlns:ds="http://schemas.openxmlformats.org/officeDocument/2006/customXml" ds:itemID="{C8198247-7F83-437E-80E4-44F454DF7BB1}">
+<ds:datastoreItem xmlns:ds="http://schemas.openxmlformats.org/officeDocument/2006/customXml" ds:itemID="{85179471-6BA9-814C-AFB4-512287F4535D}">
   <ds:schemaRefs>
     <ds:schemaRef ds:uri="http://schemas.openxmlformats.org/officeDocument/2006/bibliography"/>
   </ds:schemaRefs>

</xml_diff>